<commit_message>
Updated to include several machine algorithms and scores
</commit_message>
<xml_diff>
--- a/Safety_Recommenders Report jt 0524.docx
+++ b/Safety_Recommenders Report jt 0524.docx
@@ -1768,7 +1768,6 @@
                       <w:szCs w:val="20"/>
                     </w:rPr>
                   </w:pPr>
-                  <w:bookmarkStart w:id="0" w:name="_GoBack"/>
                   <w:r>
                     <w:rPr>
                       <w:b/>
@@ -3201,13 +3200,2446 @@
                 </w:p>
               </w:tc>
             </w:tr>
-            <w:bookmarkEnd w:id="0"/>
           </w:tbl>
           <w:p/>
         </w:tc>
       </w:tr>
     </w:tbl>
     <w:p/>
+    <w:p>
+      <w:pPr>
+        <w:pStyle w:val="Heading1"/>
+      </w:pPr>
+      <w:r>
+        <w:t>June 2, 2018</w:t>
+      </w:r>
+    </w:p>
+    <w:p/>
+    <w:p>
+      <w:pPr>
+        <w:shd w:val="clear" w:color="auto" w:fill="FFFFFF"/>
+        <w:tabs>
+          <w:tab w:val="left" w:pos="916"/>
+          <w:tab w:val="left" w:pos="1832"/>
+          <w:tab w:val="left" w:pos="2748"/>
+          <w:tab w:val="left" w:pos="3664"/>
+          <w:tab w:val="left" w:pos="4580"/>
+          <w:tab w:val="left" w:pos="5496"/>
+          <w:tab w:val="left" w:pos="6412"/>
+          <w:tab w:val="left" w:pos="7328"/>
+          <w:tab w:val="left" w:pos="8244"/>
+          <w:tab w:val="left" w:pos="9160"/>
+          <w:tab w:val="left" w:pos="10076"/>
+          <w:tab w:val="left" w:pos="10992"/>
+          <w:tab w:val="left" w:pos="11908"/>
+          <w:tab w:val="left" w:pos="12824"/>
+          <w:tab w:val="left" w:pos="13740"/>
+          <w:tab w:val="left" w:pos="14656"/>
+        </w:tabs>
+        <w:wordWrap w:val="0"/>
+        <w:spacing w:after="0" w:line="240" w:lineRule="auto"/>
+        <w:textAlignment w:val="baseline"/>
+        <w:rPr>
+          <w:rFonts w:ascii="Courier New" w:eastAsia="Times New Roman" w:hAnsi="Courier New" w:cs="Courier New"/>
+          <w:color w:val="000000"/>
+          <w:sz w:val="21"/>
+          <w:szCs w:val="21"/>
+        </w:rPr>
+      </w:pPr>
+      <w:r>
+        <w:rPr>
+          <w:rFonts w:ascii="Courier New" w:eastAsia="Times New Roman" w:hAnsi="Courier New" w:cs="Courier New"/>
+          <w:color w:val="000000"/>
+          <w:sz w:val="21"/>
+          <w:szCs w:val="21"/>
+        </w:rPr>
+        <w:t>Build and Validation of Crime SVM Classifier took 18944.776 seconds</w:t>
+      </w:r>
+    </w:p>
+    <w:p>
+      <w:pPr>
+        <w:shd w:val="clear" w:color="auto" w:fill="FFFFFF"/>
+        <w:tabs>
+          <w:tab w:val="left" w:pos="916"/>
+          <w:tab w:val="left" w:pos="1832"/>
+          <w:tab w:val="left" w:pos="2748"/>
+          <w:tab w:val="left" w:pos="3664"/>
+          <w:tab w:val="left" w:pos="4580"/>
+          <w:tab w:val="left" w:pos="5496"/>
+          <w:tab w:val="left" w:pos="6412"/>
+          <w:tab w:val="left" w:pos="7328"/>
+          <w:tab w:val="left" w:pos="8244"/>
+          <w:tab w:val="left" w:pos="9160"/>
+          <w:tab w:val="left" w:pos="10076"/>
+          <w:tab w:val="left" w:pos="10992"/>
+          <w:tab w:val="left" w:pos="11908"/>
+          <w:tab w:val="left" w:pos="12824"/>
+          <w:tab w:val="left" w:pos="13740"/>
+          <w:tab w:val="left" w:pos="14656"/>
+        </w:tabs>
+        <w:wordWrap w:val="0"/>
+        <w:spacing w:after="0" w:line="240" w:lineRule="auto"/>
+        <w:textAlignment w:val="baseline"/>
+        <w:rPr>
+          <w:rFonts w:ascii="Courier New" w:eastAsia="Times New Roman" w:hAnsi="Courier New" w:cs="Courier New"/>
+          <w:color w:val="000000"/>
+          <w:sz w:val="21"/>
+          <w:szCs w:val="21"/>
+        </w:rPr>
+      </w:pPr>
+      <w:r>
+        <w:rPr>
+          <w:rFonts w:ascii="Courier New" w:eastAsia="Times New Roman" w:hAnsi="Courier New" w:cs="Courier New"/>
+          <w:color w:val="000000"/>
+          <w:sz w:val="21"/>
+          <w:szCs w:val="21"/>
+        </w:rPr>
+        <w:t>Validation scores are as follows:</w:t>
+      </w:r>
+    </w:p>
+    <w:p>
+      <w:pPr>
+        <w:shd w:val="clear" w:color="auto" w:fill="FFFFFF"/>
+        <w:tabs>
+          <w:tab w:val="left" w:pos="916"/>
+          <w:tab w:val="left" w:pos="1832"/>
+          <w:tab w:val="left" w:pos="2748"/>
+          <w:tab w:val="left" w:pos="3664"/>
+          <w:tab w:val="left" w:pos="4580"/>
+          <w:tab w:val="left" w:pos="5496"/>
+          <w:tab w:val="left" w:pos="6412"/>
+          <w:tab w:val="left" w:pos="7328"/>
+          <w:tab w:val="left" w:pos="8244"/>
+          <w:tab w:val="left" w:pos="9160"/>
+          <w:tab w:val="left" w:pos="10076"/>
+          <w:tab w:val="left" w:pos="10992"/>
+          <w:tab w:val="left" w:pos="11908"/>
+          <w:tab w:val="left" w:pos="12824"/>
+          <w:tab w:val="left" w:pos="13740"/>
+          <w:tab w:val="left" w:pos="14656"/>
+        </w:tabs>
+        <w:wordWrap w:val="0"/>
+        <w:spacing w:after="0" w:line="240" w:lineRule="auto"/>
+        <w:textAlignment w:val="baseline"/>
+        <w:rPr>
+          <w:rFonts w:ascii="Courier New" w:eastAsia="Times New Roman" w:hAnsi="Courier New" w:cs="Courier New"/>
+          <w:color w:val="000000"/>
+          <w:sz w:val="21"/>
+          <w:szCs w:val="21"/>
+        </w:rPr>
+      </w:pPr>
+    </w:p>
+    <w:p>
+      <w:pPr>
+        <w:shd w:val="clear" w:color="auto" w:fill="FFFFFF"/>
+        <w:tabs>
+          <w:tab w:val="left" w:pos="916"/>
+          <w:tab w:val="left" w:pos="1832"/>
+          <w:tab w:val="left" w:pos="2748"/>
+          <w:tab w:val="left" w:pos="3664"/>
+          <w:tab w:val="left" w:pos="4580"/>
+          <w:tab w:val="left" w:pos="5496"/>
+          <w:tab w:val="left" w:pos="6412"/>
+          <w:tab w:val="left" w:pos="7328"/>
+          <w:tab w:val="left" w:pos="8244"/>
+          <w:tab w:val="left" w:pos="9160"/>
+          <w:tab w:val="left" w:pos="10076"/>
+          <w:tab w:val="left" w:pos="10992"/>
+          <w:tab w:val="left" w:pos="11908"/>
+          <w:tab w:val="left" w:pos="12824"/>
+          <w:tab w:val="left" w:pos="13740"/>
+          <w:tab w:val="left" w:pos="14656"/>
+        </w:tabs>
+        <w:wordWrap w:val="0"/>
+        <w:spacing w:after="0" w:line="240" w:lineRule="auto"/>
+        <w:textAlignment w:val="baseline"/>
+        <w:rPr>
+          <w:rFonts w:ascii="Courier New" w:eastAsia="Times New Roman" w:hAnsi="Courier New" w:cs="Courier New"/>
+          <w:color w:val="000000"/>
+          <w:sz w:val="21"/>
+          <w:szCs w:val="21"/>
+        </w:rPr>
+      </w:pPr>
+      <w:r>
+        <w:rPr>
+          <w:rFonts w:ascii="Courier New" w:eastAsia="Times New Roman" w:hAnsi="Courier New" w:cs="Courier New"/>
+          <w:color w:val="000000"/>
+          <w:sz w:val="21"/>
+          <w:szCs w:val="21"/>
+        </w:rPr>
+        <w:t>precision    0.330272</w:t>
+      </w:r>
+    </w:p>
+    <w:p>
+      <w:pPr>
+        <w:shd w:val="clear" w:color="auto" w:fill="FFFFFF"/>
+        <w:tabs>
+          <w:tab w:val="left" w:pos="916"/>
+          <w:tab w:val="left" w:pos="1832"/>
+          <w:tab w:val="left" w:pos="2748"/>
+          <w:tab w:val="left" w:pos="3664"/>
+          <w:tab w:val="left" w:pos="4580"/>
+          <w:tab w:val="left" w:pos="5496"/>
+          <w:tab w:val="left" w:pos="6412"/>
+          <w:tab w:val="left" w:pos="7328"/>
+          <w:tab w:val="left" w:pos="8244"/>
+          <w:tab w:val="left" w:pos="9160"/>
+          <w:tab w:val="left" w:pos="10076"/>
+          <w:tab w:val="left" w:pos="10992"/>
+          <w:tab w:val="left" w:pos="11908"/>
+          <w:tab w:val="left" w:pos="12824"/>
+          <w:tab w:val="left" w:pos="13740"/>
+          <w:tab w:val="left" w:pos="14656"/>
+        </w:tabs>
+        <w:wordWrap w:val="0"/>
+        <w:spacing w:after="0" w:line="240" w:lineRule="auto"/>
+        <w:textAlignment w:val="baseline"/>
+        <w:rPr>
+          <w:rFonts w:ascii="Courier New" w:eastAsia="Times New Roman" w:hAnsi="Courier New" w:cs="Courier New"/>
+          <w:color w:val="000000"/>
+          <w:sz w:val="21"/>
+          <w:szCs w:val="21"/>
+        </w:rPr>
+      </w:pPr>
+      <w:r>
+        <w:rPr>
+          <w:rFonts w:ascii="Courier New" w:eastAsia="Times New Roman" w:hAnsi="Courier New" w:cs="Courier New"/>
+          <w:color w:val="000000"/>
+          <w:sz w:val="21"/>
+          <w:szCs w:val="21"/>
+        </w:rPr>
+        <w:t>recall       0.428137</w:t>
+      </w:r>
+    </w:p>
+    <w:p>
+      <w:pPr>
+        <w:shd w:val="clear" w:color="auto" w:fill="FFFFFF"/>
+        <w:tabs>
+          <w:tab w:val="left" w:pos="916"/>
+          <w:tab w:val="left" w:pos="1832"/>
+          <w:tab w:val="left" w:pos="2748"/>
+          <w:tab w:val="left" w:pos="3664"/>
+          <w:tab w:val="left" w:pos="4580"/>
+          <w:tab w:val="left" w:pos="5496"/>
+          <w:tab w:val="left" w:pos="6412"/>
+          <w:tab w:val="left" w:pos="7328"/>
+          <w:tab w:val="left" w:pos="8244"/>
+          <w:tab w:val="left" w:pos="9160"/>
+          <w:tab w:val="left" w:pos="10076"/>
+          <w:tab w:val="left" w:pos="10992"/>
+          <w:tab w:val="left" w:pos="11908"/>
+          <w:tab w:val="left" w:pos="12824"/>
+          <w:tab w:val="left" w:pos="13740"/>
+          <w:tab w:val="left" w:pos="14656"/>
+        </w:tabs>
+        <w:wordWrap w:val="0"/>
+        <w:spacing w:after="0" w:line="240" w:lineRule="auto"/>
+        <w:textAlignment w:val="baseline"/>
+        <w:rPr>
+          <w:rFonts w:ascii="Courier New" w:eastAsia="Times New Roman" w:hAnsi="Courier New" w:cs="Courier New"/>
+          <w:color w:val="000000"/>
+          <w:sz w:val="21"/>
+          <w:szCs w:val="21"/>
+        </w:rPr>
+      </w:pPr>
+      <w:r>
+        <w:rPr>
+          <w:rFonts w:ascii="Courier New" w:eastAsia="Times New Roman" w:hAnsi="Courier New" w:cs="Courier New"/>
+          <w:color w:val="000000"/>
+          <w:sz w:val="21"/>
+          <w:szCs w:val="21"/>
+        </w:rPr>
+        <w:t>accuracy     0.428137</w:t>
+      </w:r>
+    </w:p>
+    <w:p>
+      <w:pPr>
+        <w:shd w:val="clear" w:color="auto" w:fill="FFFFFF"/>
+        <w:tabs>
+          <w:tab w:val="left" w:pos="916"/>
+          <w:tab w:val="left" w:pos="1832"/>
+          <w:tab w:val="left" w:pos="2748"/>
+          <w:tab w:val="left" w:pos="3664"/>
+          <w:tab w:val="left" w:pos="4580"/>
+          <w:tab w:val="left" w:pos="5496"/>
+          <w:tab w:val="left" w:pos="6412"/>
+          <w:tab w:val="left" w:pos="7328"/>
+          <w:tab w:val="left" w:pos="8244"/>
+          <w:tab w:val="left" w:pos="9160"/>
+          <w:tab w:val="left" w:pos="10076"/>
+          <w:tab w:val="left" w:pos="10992"/>
+          <w:tab w:val="left" w:pos="11908"/>
+          <w:tab w:val="left" w:pos="12824"/>
+          <w:tab w:val="left" w:pos="13740"/>
+          <w:tab w:val="left" w:pos="14656"/>
+        </w:tabs>
+        <w:wordWrap w:val="0"/>
+        <w:spacing w:after="0" w:line="240" w:lineRule="auto"/>
+        <w:textAlignment w:val="baseline"/>
+        <w:rPr>
+          <w:rFonts w:ascii="Courier New" w:eastAsia="Times New Roman" w:hAnsi="Courier New" w:cs="Courier New"/>
+          <w:color w:val="000000"/>
+          <w:sz w:val="21"/>
+          <w:szCs w:val="21"/>
+        </w:rPr>
+      </w:pPr>
+      <w:r>
+        <w:rPr>
+          <w:rFonts w:ascii="Courier New" w:eastAsia="Times New Roman" w:hAnsi="Courier New" w:cs="Courier New"/>
+          <w:color w:val="000000"/>
+          <w:sz w:val="21"/>
+          <w:szCs w:val="21"/>
+        </w:rPr>
+        <w:t>f1           0.335200</w:t>
+      </w:r>
+    </w:p>
+    <w:p>
+      <w:pPr>
+        <w:shd w:val="clear" w:color="auto" w:fill="FFFFFF"/>
+        <w:tabs>
+          <w:tab w:val="left" w:pos="916"/>
+          <w:tab w:val="left" w:pos="1832"/>
+          <w:tab w:val="left" w:pos="2748"/>
+          <w:tab w:val="left" w:pos="3664"/>
+          <w:tab w:val="left" w:pos="4580"/>
+          <w:tab w:val="left" w:pos="5496"/>
+          <w:tab w:val="left" w:pos="6412"/>
+          <w:tab w:val="left" w:pos="7328"/>
+          <w:tab w:val="left" w:pos="8244"/>
+          <w:tab w:val="left" w:pos="9160"/>
+          <w:tab w:val="left" w:pos="10076"/>
+          <w:tab w:val="left" w:pos="10992"/>
+          <w:tab w:val="left" w:pos="11908"/>
+          <w:tab w:val="left" w:pos="12824"/>
+          <w:tab w:val="left" w:pos="13740"/>
+          <w:tab w:val="left" w:pos="14656"/>
+        </w:tabs>
+        <w:wordWrap w:val="0"/>
+        <w:spacing w:after="0" w:line="240" w:lineRule="auto"/>
+        <w:textAlignment w:val="baseline"/>
+        <w:rPr>
+          <w:rFonts w:ascii="Courier New" w:eastAsia="Times New Roman" w:hAnsi="Courier New" w:cs="Courier New"/>
+          <w:color w:val="000000"/>
+          <w:sz w:val="21"/>
+          <w:szCs w:val="21"/>
+        </w:rPr>
+      </w:pPr>
+      <w:proofErr w:type="spellStart"/>
+      <w:r>
+        <w:rPr>
+          <w:rFonts w:ascii="Courier New" w:eastAsia="Times New Roman" w:hAnsi="Courier New" w:cs="Courier New"/>
+          <w:color w:val="000000"/>
+          <w:sz w:val="21"/>
+          <w:szCs w:val="21"/>
+        </w:rPr>
+        <w:t>dtype</w:t>
+      </w:r>
+      <w:proofErr w:type="spellEnd"/>
+      <w:r>
+        <w:rPr>
+          <w:rFonts w:ascii="Courier New" w:eastAsia="Times New Roman" w:hAnsi="Courier New" w:cs="Courier New"/>
+          <w:color w:val="000000"/>
+          <w:sz w:val="21"/>
+          <w:szCs w:val="21"/>
+        </w:rPr>
+        <w:t>: float64</w:t>
+      </w:r>
+    </w:p>
+    <w:p>
+      <w:pPr>
+        <w:shd w:val="clear" w:color="auto" w:fill="FFFFFF"/>
+        <w:tabs>
+          <w:tab w:val="left" w:pos="916"/>
+          <w:tab w:val="left" w:pos="1832"/>
+          <w:tab w:val="left" w:pos="2748"/>
+          <w:tab w:val="left" w:pos="3664"/>
+          <w:tab w:val="left" w:pos="4580"/>
+          <w:tab w:val="left" w:pos="5496"/>
+          <w:tab w:val="left" w:pos="6412"/>
+          <w:tab w:val="left" w:pos="7328"/>
+          <w:tab w:val="left" w:pos="8244"/>
+          <w:tab w:val="left" w:pos="9160"/>
+          <w:tab w:val="left" w:pos="10076"/>
+          <w:tab w:val="left" w:pos="10992"/>
+          <w:tab w:val="left" w:pos="11908"/>
+          <w:tab w:val="left" w:pos="12824"/>
+          <w:tab w:val="left" w:pos="13740"/>
+          <w:tab w:val="left" w:pos="14656"/>
+        </w:tabs>
+        <w:wordWrap w:val="0"/>
+        <w:spacing w:after="0" w:line="240" w:lineRule="auto"/>
+        <w:textAlignment w:val="baseline"/>
+        <w:rPr>
+          <w:rFonts w:ascii="Courier New" w:eastAsia="Times New Roman" w:hAnsi="Courier New" w:cs="Courier New"/>
+          <w:color w:val="000000"/>
+          <w:sz w:val="21"/>
+          <w:szCs w:val="21"/>
+        </w:rPr>
+      </w:pPr>
+    </w:p>
+    <w:p>
+      <w:pPr>
+        <w:shd w:val="clear" w:color="auto" w:fill="FFFFFF"/>
+        <w:tabs>
+          <w:tab w:val="left" w:pos="916"/>
+          <w:tab w:val="left" w:pos="1832"/>
+          <w:tab w:val="left" w:pos="2748"/>
+          <w:tab w:val="left" w:pos="3664"/>
+          <w:tab w:val="left" w:pos="4580"/>
+          <w:tab w:val="left" w:pos="5496"/>
+          <w:tab w:val="left" w:pos="6412"/>
+          <w:tab w:val="left" w:pos="7328"/>
+          <w:tab w:val="left" w:pos="8244"/>
+          <w:tab w:val="left" w:pos="9160"/>
+          <w:tab w:val="left" w:pos="10076"/>
+          <w:tab w:val="left" w:pos="10992"/>
+          <w:tab w:val="left" w:pos="11908"/>
+          <w:tab w:val="left" w:pos="12824"/>
+          <w:tab w:val="left" w:pos="13740"/>
+          <w:tab w:val="left" w:pos="14656"/>
+        </w:tabs>
+        <w:wordWrap w:val="0"/>
+        <w:spacing w:after="0" w:line="240" w:lineRule="auto"/>
+        <w:textAlignment w:val="baseline"/>
+        <w:rPr>
+          <w:rFonts w:ascii="Courier New" w:eastAsia="Times New Roman" w:hAnsi="Courier New" w:cs="Courier New"/>
+          <w:color w:val="000000"/>
+          <w:sz w:val="21"/>
+          <w:szCs w:val="21"/>
+        </w:rPr>
+      </w:pPr>
+      <w:r>
+        <w:rPr>
+          <w:rFonts w:ascii="Courier New" w:eastAsia="Times New Roman" w:hAnsi="Courier New" w:cs="Courier New"/>
+          <w:color w:val="000000"/>
+          <w:sz w:val="21"/>
+          <w:szCs w:val="21"/>
+        </w:rPr>
+        <w:t>Fitted model written to:</w:t>
+      </w:r>
+    </w:p>
+    <w:p>
+      <w:pPr>
+        <w:shd w:val="clear" w:color="auto" w:fill="FFFFFF"/>
+        <w:tabs>
+          <w:tab w:val="left" w:pos="916"/>
+          <w:tab w:val="left" w:pos="1832"/>
+          <w:tab w:val="left" w:pos="2748"/>
+          <w:tab w:val="left" w:pos="3664"/>
+          <w:tab w:val="left" w:pos="4580"/>
+          <w:tab w:val="left" w:pos="5496"/>
+          <w:tab w:val="left" w:pos="6412"/>
+          <w:tab w:val="left" w:pos="7328"/>
+          <w:tab w:val="left" w:pos="8244"/>
+          <w:tab w:val="left" w:pos="9160"/>
+          <w:tab w:val="left" w:pos="10076"/>
+          <w:tab w:val="left" w:pos="10992"/>
+          <w:tab w:val="left" w:pos="11908"/>
+          <w:tab w:val="left" w:pos="12824"/>
+          <w:tab w:val="left" w:pos="13740"/>
+          <w:tab w:val="left" w:pos="14656"/>
+        </w:tabs>
+        <w:wordWrap w:val="0"/>
+        <w:spacing w:after="0" w:line="240" w:lineRule="auto"/>
+        <w:textAlignment w:val="baseline"/>
+        <w:rPr>
+          <w:rFonts w:ascii="Courier New" w:eastAsia="Times New Roman" w:hAnsi="Courier New" w:cs="Courier New"/>
+          <w:color w:val="000000"/>
+          <w:sz w:val="21"/>
+          <w:szCs w:val="21"/>
+        </w:rPr>
+      </w:pPr>
+      <w:r>
+        <w:rPr>
+          <w:rFonts w:ascii="Courier New" w:eastAsia="Times New Roman" w:hAnsi="Courier New" w:cs="Courier New"/>
+          <w:color w:val="000000"/>
+          <w:sz w:val="21"/>
+          <w:szCs w:val="21"/>
+        </w:rPr>
+        <w:t>C:\Users\Judith\projects\safetyrecommender\crime-svm-classifier.pickle</w:t>
+      </w:r>
+    </w:p>
+    <w:p/>
+    <w:p>
+      <w:pPr>
+        <w:shd w:val="clear" w:color="auto" w:fill="FFFFFF"/>
+        <w:tabs>
+          <w:tab w:val="left" w:pos="916"/>
+          <w:tab w:val="left" w:pos="1832"/>
+          <w:tab w:val="left" w:pos="2748"/>
+          <w:tab w:val="left" w:pos="3664"/>
+          <w:tab w:val="left" w:pos="4580"/>
+          <w:tab w:val="left" w:pos="5496"/>
+          <w:tab w:val="left" w:pos="6412"/>
+          <w:tab w:val="left" w:pos="7328"/>
+          <w:tab w:val="left" w:pos="8244"/>
+          <w:tab w:val="left" w:pos="9160"/>
+          <w:tab w:val="left" w:pos="10076"/>
+          <w:tab w:val="left" w:pos="10992"/>
+          <w:tab w:val="left" w:pos="11908"/>
+          <w:tab w:val="left" w:pos="12824"/>
+          <w:tab w:val="left" w:pos="13740"/>
+          <w:tab w:val="left" w:pos="14656"/>
+        </w:tabs>
+        <w:wordWrap w:val="0"/>
+        <w:spacing w:after="0" w:line="240" w:lineRule="auto"/>
+        <w:textAlignment w:val="baseline"/>
+        <w:rPr>
+          <w:rFonts w:ascii="Courier New" w:eastAsia="Times New Roman" w:hAnsi="Courier New" w:cs="Courier New"/>
+          <w:color w:val="000000"/>
+          <w:sz w:val="21"/>
+          <w:szCs w:val="21"/>
+        </w:rPr>
+      </w:pPr>
+      <w:r>
+        <w:rPr>
+          <w:rFonts w:ascii="Courier New" w:eastAsia="Times New Roman" w:hAnsi="Courier New" w:cs="Courier New"/>
+          <w:color w:val="000000"/>
+          <w:sz w:val="21"/>
+          <w:szCs w:val="21"/>
+        </w:rPr>
+        <w:t xml:space="preserve">Build and Validation of Crime </w:t>
+      </w:r>
+      <w:proofErr w:type="spellStart"/>
+      <w:r>
+        <w:rPr>
+          <w:rFonts w:ascii="Courier New" w:eastAsia="Times New Roman" w:hAnsi="Courier New" w:cs="Courier New"/>
+          <w:color w:val="000000"/>
+          <w:sz w:val="21"/>
+          <w:szCs w:val="21"/>
+        </w:rPr>
+        <w:t>kNN</w:t>
+      </w:r>
+      <w:proofErr w:type="spellEnd"/>
+      <w:r>
+        <w:rPr>
+          <w:rFonts w:ascii="Courier New" w:eastAsia="Times New Roman" w:hAnsi="Courier New" w:cs="Courier New"/>
+          <w:color w:val="000000"/>
+          <w:sz w:val="21"/>
+          <w:szCs w:val="21"/>
+        </w:rPr>
+        <w:t xml:space="preserve"> Classifier took 6.247 seconds</w:t>
+      </w:r>
+    </w:p>
+    <w:p>
+      <w:pPr>
+        <w:shd w:val="clear" w:color="auto" w:fill="FFFFFF"/>
+        <w:tabs>
+          <w:tab w:val="left" w:pos="916"/>
+          <w:tab w:val="left" w:pos="1832"/>
+          <w:tab w:val="left" w:pos="2748"/>
+          <w:tab w:val="left" w:pos="3664"/>
+          <w:tab w:val="left" w:pos="4580"/>
+          <w:tab w:val="left" w:pos="5496"/>
+          <w:tab w:val="left" w:pos="6412"/>
+          <w:tab w:val="left" w:pos="7328"/>
+          <w:tab w:val="left" w:pos="8244"/>
+          <w:tab w:val="left" w:pos="9160"/>
+          <w:tab w:val="left" w:pos="10076"/>
+          <w:tab w:val="left" w:pos="10992"/>
+          <w:tab w:val="left" w:pos="11908"/>
+          <w:tab w:val="left" w:pos="12824"/>
+          <w:tab w:val="left" w:pos="13740"/>
+          <w:tab w:val="left" w:pos="14656"/>
+        </w:tabs>
+        <w:wordWrap w:val="0"/>
+        <w:spacing w:after="0" w:line="240" w:lineRule="auto"/>
+        <w:textAlignment w:val="baseline"/>
+        <w:rPr>
+          <w:rFonts w:ascii="Courier New" w:eastAsia="Times New Roman" w:hAnsi="Courier New" w:cs="Courier New"/>
+          <w:color w:val="000000"/>
+          <w:sz w:val="21"/>
+          <w:szCs w:val="21"/>
+        </w:rPr>
+      </w:pPr>
+      <w:r>
+        <w:rPr>
+          <w:rFonts w:ascii="Courier New" w:eastAsia="Times New Roman" w:hAnsi="Courier New" w:cs="Courier New"/>
+          <w:color w:val="000000"/>
+          <w:sz w:val="21"/>
+          <w:szCs w:val="21"/>
+        </w:rPr>
+        <w:t>Validation scores are as follows:</w:t>
+      </w:r>
+    </w:p>
+    <w:p>
+      <w:pPr>
+        <w:shd w:val="clear" w:color="auto" w:fill="FFFFFF"/>
+        <w:tabs>
+          <w:tab w:val="left" w:pos="916"/>
+          <w:tab w:val="left" w:pos="1832"/>
+          <w:tab w:val="left" w:pos="2748"/>
+          <w:tab w:val="left" w:pos="3664"/>
+          <w:tab w:val="left" w:pos="4580"/>
+          <w:tab w:val="left" w:pos="5496"/>
+          <w:tab w:val="left" w:pos="6412"/>
+          <w:tab w:val="left" w:pos="7328"/>
+          <w:tab w:val="left" w:pos="8244"/>
+          <w:tab w:val="left" w:pos="9160"/>
+          <w:tab w:val="left" w:pos="10076"/>
+          <w:tab w:val="left" w:pos="10992"/>
+          <w:tab w:val="left" w:pos="11908"/>
+          <w:tab w:val="left" w:pos="12824"/>
+          <w:tab w:val="left" w:pos="13740"/>
+          <w:tab w:val="left" w:pos="14656"/>
+        </w:tabs>
+        <w:wordWrap w:val="0"/>
+        <w:spacing w:after="0" w:line="240" w:lineRule="auto"/>
+        <w:textAlignment w:val="baseline"/>
+        <w:rPr>
+          <w:rFonts w:ascii="Courier New" w:eastAsia="Times New Roman" w:hAnsi="Courier New" w:cs="Courier New"/>
+          <w:color w:val="000000"/>
+          <w:sz w:val="21"/>
+          <w:szCs w:val="21"/>
+        </w:rPr>
+      </w:pPr>
+    </w:p>
+    <w:p>
+      <w:pPr>
+        <w:shd w:val="clear" w:color="auto" w:fill="FFFFFF"/>
+        <w:tabs>
+          <w:tab w:val="left" w:pos="916"/>
+          <w:tab w:val="left" w:pos="1832"/>
+          <w:tab w:val="left" w:pos="2748"/>
+          <w:tab w:val="left" w:pos="3664"/>
+          <w:tab w:val="left" w:pos="4580"/>
+          <w:tab w:val="left" w:pos="5496"/>
+          <w:tab w:val="left" w:pos="6412"/>
+          <w:tab w:val="left" w:pos="7328"/>
+          <w:tab w:val="left" w:pos="8244"/>
+          <w:tab w:val="left" w:pos="9160"/>
+          <w:tab w:val="left" w:pos="10076"/>
+          <w:tab w:val="left" w:pos="10992"/>
+          <w:tab w:val="left" w:pos="11908"/>
+          <w:tab w:val="left" w:pos="12824"/>
+          <w:tab w:val="left" w:pos="13740"/>
+          <w:tab w:val="left" w:pos="14656"/>
+        </w:tabs>
+        <w:wordWrap w:val="0"/>
+        <w:spacing w:after="0" w:line="240" w:lineRule="auto"/>
+        <w:textAlignment w:val="baseline"/>
+        <w:rPr>
+          <w:rFonts w:ascii="Courier New" w:eastAsia="Times New Roman" w:hAnsi="Courier New" w:cs="Courier New"/>
+          <w:color w:val="000000"/>
+          <w:sz w:val="21"/>
+          <w:szCs w:val="21"/>
+        </w:rPr>
+      </w:pPr>
+      <w:r>
+        <w:rPr>
+          <w:rFonts w:ascii="Courier New" w:eastAsia="Times New Roman" w:hAnsi="Courier New" w:cs="Courier New"/>
+          <w:color w:val="000000"/>
+          <w:sz w:val="21"/>
+          <w:szCs w:val="21"/>
+        </w:rPr>
+        <w:t>precision    0.334133</w:t>
+      </w:r>
+    </w:p>
+    <w:p>
+      <w:pPr>
+        <w:shd w:val="clear" w:color="auto" w:fill="FFFFFF"/>
+        <w:tabs>
+          <w:tab w:val="left" w:pos="916"/>
+          <w:tab w:val="left" w:pos="1832"/>
+          <w:tab w:val="left" w:pos="2748"/>
+          <w:tab w:val="left" w:pos="3664"/>
+          <w:tab w:val="left" w:pos="4580"/>
+          <w:tab w:val="left" w:pos="5496"/>
+          <w:tab w:val="left" w:pos="6412"/>
+          <w:tab w:val="left" w:pos="7328"/>
+          <w:tab w:val="left" w:pos="8244"/>
+          <w:tab w:val="left" w:pos="9160"/>
+          <w:tab w:val="left" w:pos="10076"/>
+          <w:tab w:val="left" w:pos="10992"/>
+          <w:tab w:val="left" w:pos="11908"/>
+          <w:tab w:val="left" w:pos="12824"/>
+          <w:tab w:val="left" w:pos="13740"/>
+          <w:tab w:val="left" w:pos="14656"/>
+        </w:tabs>
+        <w:wordWrap w:val="0"/>
+        <w:spacing w:after="0" w:line="240" w:lineRule="auto"/>
+        <w:textAlignment w:val="baseline"/>
+        <w:rPr>
+          <w:rFonts w:ascii="Courier New" w:eastAsia="Times New Roman" w:hAnsi="Courier New" w:cs="Courier New"/>
+          <w:color w:val="000000"/>
+          <w:sz w:val="21"/>
+          <w:szCs w:val="21"/>
+        </w:rPr>
+      </w:pPr>
+      <w:r>
+        <w:rPr>
+          <w:rFonts w:ascii="Courier New" w:eastAsia="Times New Roman" w:hAnsi="Courier New" w:cs="Courier New"/>
+          <w:color w:val="000000"/>
+          <w:sz w:val="21"/>
+          <w:szCs w:val="21"/>
+        </w:rPr>
+        <w:t>recall       0.402764</w:t>
+      </w:r>
+    </w:p>
+    <w:p>
+      <w:pPr>
+        <w:shd w:val="clear" w:color="auto" w:fill="FFFFFF"/>
+        <w:tabs>
+          <w:tab w:val="left" w:pos="916"/>
+          <w:tab w:val="left" w:pos="1832"/>
+          <w:tab w:val="left" w:pos="2748"/>
+          <w:tab w:val="left" w:pos="3664"/>
+          <w:tab w:val="left" w:pos="4580"/>
+          <w:tab w:val="left" w:pos="5496"/>
+          <w:tab w:val="left" w:pos="6412"/>
+          <w:tab w:val="left" w:pos="7328"/>
+          <w:tab w:val="left" w:pos="8244"/>
+          <w:tab w:val="left" w:pos="9160"/>
+          <w:tab w:val="left" w:pos="10076"/>
+          <w:tab w:val="left" w:pos="10992"/>
+          <w:tab w:val="left" w:pos="11908"/>
+          <w:tab w:val="left" w:pos="12824"/>
+          <w:tab w:val="left" w:pos="13740"/>
+          <w:tab w:val="left" w:pos="14656"/>
+        </w:tabs>
+        <w:wordWrap w:val="0"/>
+        <w:spacing w:after="0" w:line="240" w:lineRule="auto"/>
+        <w:textAlignment w:val="baseline"/>
+        <w:rPr>
+          <w:rFonts w:ascii="Courier New" w:eastAsia="Times New Roman" w:hAnsi="Courier New" w:cs="Courier New"/>
+          <w:color w:val="000000"/>
+          <w:sz w:val="21"/>
+          <w:szCs w:val="21"/>
+        </w:rPr>
+      </w:pPr>
+      <w:r>
+        <w:rPr>
+          <w:rFonts w:ascii="Courier New" w:eastAsia="Times New Roman" w:hAnsi="Courier New" w:cs="Courier New"/>
+          <w:color w:val="000000"/>
+          <w:sz w:val="21"/>
+          <w:szCs w:val="21"/>
+        </w:rPr>
+        <w:t>accuracy     0.402764</w:t>
+      </w:r>
+    </w:p>
+    <w:p>
+      <w:pPr>
+        <w:shd w:val="clear" w:color="auto" w:fill="FFFFFF"/>
+        <w:tabs>
+          <w:tab w:val="left" w:pos="916"/>
+          <w:tab w:val="left" w:pos="1832"/>
+          <w:tab w:val="left" w:pos="2748"/>
+          <w:tab w:val="left" w:pos="3664"/>
+          <w:tab w:val="left" w:pos="4580"/>
+          <w:tab w:val="left" w:pos="5496"/>
+          <w:tab w:val="left" w:pos="6412"/>
+          <w:tab w:val="left" w:pos="7328"/>
+          <w:tab w:val="left" w:pos="8244"/>
+          <w:tab w:val="left" w:pos="9160"/>
+          <w:tab w:val="left" w:pos="10076"/>
+          <w:tab w:val="left" w:pos="10992"/>
+          <w:tab w:val="left" w:pos="11908"/>
+          <w:tab w:val="left" w:pos="12824"/>
+          <w:tab w:val="left" w:pos="13740"/>
+          <w:tab w:val="left" w:pos="14656"/>
+        </w:tabs>
+        <w:wordWrap w:val="0"/>
+        <w:spacing w:after="0" w:line="240" w:lineRule="auto"/>
+        <w:textAlignment w:val="baseline"/>
+        <w:rPr>
+          <w:rFonts w:ascii="Courier New" w:eastAsia="Times New Roman" w:hAnsi="Courier New" w:cs="Courier New"/>
+          <w:color w:val="000000"/>
+          <w:sz w:val="21"/>
+          <w:szCs w:val="21"/>
+        </w:rPr>
+      </w:pPr>
+      <w:r>
+        <w:rPr>
+          <w:rFonts w:ascii="Courier New" w:eastAsia="Times New Roman" w:hAnsi="Courier New" w:cs="Courier New"/>
+          <w:color w:val="000000"/>
+          <w:sz w:val="21"/>
+          <w:szCs w:val="21"/>
+        </w:rPr>
+        <w:t>f1           0.347662</w:t>
+      </w:r>
+    </w:p>
+    <w:p>
+      <w:pPr>
+        <w:shd w:val="clear" w:color="auto" w:fill="FFFFFF"/>
+        <w:tabs>
+          <w:tab w:val="left" w:pos="916"/>
+          <w:tab w:val="left" w:pos="1832"/>
+          <w:tab w:val="left" w:pos="2748"/>
+          <w:tab w:val="left" w:pos="3664"/>
+          <w:tab w:val="left" w:pos="4580"/>
+          <w:tab w:val="left" w:pos="5496"/>
+          <w:tab w:val="left" w:pos="6412"/>
+          <w:tab w:val="left" w:pos="7328"/>
+          <w:tab w:val="left" w:pos="8244"/>
+          <w:tab w:val="left" w:pos="9160"/>
+          <w:tab w:val="left" w:pos="10076"/>
+          <w:tab w:val="left" w:pos="10992"/>
+          <w:tab w:val="left" w:pos="11908"/>
+          <w:tab w:val="left" w:pos="12824"/>
+          <w:tab w:val="left" w:pos="13740"/>
+          <w:tab w:val="left" w:pos="14656"/>
+        </w:tabs>
+        <w:wordWrap w:val="0"/>
+        <w:spacing w:after="0" w:line="240" w:lineRule="auto"/>
+        <w:textAlignment w:val="baseline"/>
+        <w:rPr>
+          <w:rFonts w:ascii="Courier New" w:eastAsia="Times New Roman" w:hAnsi="Courier New" w:cs="Courier New"/>
+          <w:color w:val="000000"/>
+          <w:sz w:val="21"/>
+          <w:szCs w:val="21"/>
+        </w:rPr>
+      </w:pPr>
+      <w:proofErr w:type="spellStart"/>
+      <w:r>
+        <w:rPr>
+          <w:rFonts w:ascii="Courier New" w:eastAsia="Times New Roman" w:hAnsi="Courier New" w:cs="Courier New"/>
+          <w:color w:val="000000"/>
+          <w:sz w:val="21"/>
+          <w:szCs w:val="21"/>
+        </w:rPr>
+        <w:t>dtype</w:t>
+      </w:r>
+      <w:proofErr w:type="spellEnd"/>
+      <w:r>
+        <w:rPr>
+          <w:rFonts w:ascii="Courier New" w:eastAsia="Times New Roman" w:hAnsi="Courier New" w:cs="Courier New"/>
+          <w:color w:val="000000"/>
+          <w:sz w:val="21"/>
+          <w:szCs w:val="21"/>
+        </w:rPr>
+        <w:t>: float64</w:t>
+      </w:r>
+    </w:p>
+    <w:p>
+      <w:pPr>
+        <w:shd w:val="clear" w:color="auto" w:fill="FFFFFF"/>
+        <w:tabs>
+          <w:tab w:val="left" w:pos="916"/>
+          <w:tab w:val="left" w:pos="1832"/>
+          <w:tab w:val="left" w:pos="2748"/>
+          <w:tab w:val="left" w:pos="3664"/>
+          <w:tab w:val="left" w:pos="4580"/>
+          <w:tab w:val="left" w:pos="5496"/>
+          <w:tab w:val="left" w:pos="6412"/>
+          <w:tab w:val="left" w:pos="7328"/>
+          <w:tab w:val="left" w:pos="8244"/>
+          <w:tab w:val="left" w:pos="9160"/>
+          <w:tab w:val="left" w:pos="10076"/>
+          <w:tab w:val="left" w:pos="10992"/>
+          <w:tab w:val="left" w:pos="11908"/>
+          <w:tab w:val="left" w:pos="12824"/>
+          <w:tab w:val="left" w:pos="13740"/>
+          <w:tab w:val="left" w:pos="14656"/>
+        </w:tabs>
+        <w:wordWrap w:val="0"/>
+        <w:spacing w:after="0" w:line="240" w:lineRule="auto"/>
+        <w:textAlignment w:val="baseline"/>
+        <w:rPr>
+          <w:rFonts w:ascii="Courier New" w:eastAsia="Times New Roman" w:hAnsi="Courier New" w:cs="Courier New"/>
+          <w:color w:val="000000"/>
+          <w:sz w:val="21"/>
+          <w:szCs w:val="21"/>
+        </w:rPr>
+      </w:pPr>
+    </w:p>
+    <w:p>
+      <w:pPr>
+        <w:shd w:val="clear" w:color="auto" w:fill="FFFFFF"/>
+        <w:tabs>
+          <w:tab w:val="left" w:pos="916"/>
+          <w:tab w:val="left" w:pos="1832"/>
+          <w:tab w:val="left" w:pos="2748"/>
+          <w:tab w:val="left" w:pos="3664"/>
+          <w:tab w:val="left" w:pos="4580"/>
+          <w:tab w:val="left" w:pos="5496"/>
+          <w:tab w:val="left" w:pos="6412"/>
+          <w:tab w:val="left" w:pos="7328"/>
+          <w:tab w:val="left" w:pos="8244"/>
+          <w:tab w:val="left" w:pos="9160"/>
+          <w:tab w:val="left" w:pos="10076"/>
+          <w:tab w:val="left" w:pos="10992"/>
+          <w:tab w:val="left" w:pos="11908"/>
+          <w:tab w:val="left" w:pos="12824"/>
+          <w:tab w:val="left" w:pos="13740"/>
+          <w:tab w:val="left" w:pos="14656"/>
+        </w:tabs>
+        <w:wordWrap w:val="0"/>
+        <w:spacing w:after="0" w:line="240" w:lineRule="auto"/>
+        <w:textAlignment w:val="baseline"/>
+        <w:rPr>
+          <w:rFonts w:ascii="Courier New" w:eastAsia="Times New Roman" w:hAnsi="Courier New" w:cs="Courier New"/>
+          <w:color w:val="000000"/>
+          <w:sz w:val="21"/>
+          <w:szCs w:val="21"/>
+        </w:rPr>
+      </w:pPr>
+      <w:r>
+        <w:rPr>
+          <w:rFonts w:ascii="Courier New" w:eastAsia="Times New Roman" w:hAnsi="Courier New" w:cs="Courier New"/>
+          <w:color w:val="000000"/>
+          <w:sz w:val="21"/>
+          <w:szCs w:val="21"/>
+        </w:rPr>
+        <w:t>Fitted model written to:</w:t>
+      </w:r>
+    </w:p>
+    <w:p>
+      <w:pPr>
+        <w:shd w:val="clear" w:color="auto" w:fill="FFFFFF"/>
+        <w:tabs>
+          <w:tab w:val="left" w:pos="916"/>
+          <w:tab w:val="left" w:pos="1832"/>
+          <w:tab w:val="left" w:pos="2748"/>
+          <w:tab w:val="left" w:pos="3664"/>
+          <w:tab w:val="left" w:pos="4580"/>
+          <w:tab w:val="left" w:pos="5496"/>
+          <w:tab w:val="left" w:pos="6412"/>
+          <w:tab w:val="left" w:pos="7328"/>
+          <w:tab w:val="left" w:pos="8244"/>
+          <w:tab w:val="left" w:pos="9160"/>
+          <w:tab w:val="left" w:pos="10076"/>
+          <w:tab w:val="left" w:pos="10992"/>
+          <w:tab w:val="left" w:pos="11908"/>
+          <w:tab w:val="left" w:pos="12824"/>
+          <w:tab w:val="left" w:pos="13740"/>
+          <w:tab w:val="left" w:pos="14656"/>
+        </w:tabs>
+        <w:wordWrap w:val="0"/>
+        <w:spacing w:after="0" w:line="240" w:lineRule="auto"/>
+        <w:textAlignment w:val="baseline"/>
+        <w:rPr>
+          <w:rFonts w:ascii="Courier New" w:eastAsia="Times New Roman" w:hAnsi="Courier New" w:cs="Courier New"/>
+          <w:color w:val="000000"/>
+          <w:sz w:val="21"/>
+          <w:szCs w:val="21"/>
+        </w:rPr>
+      </w:pPr>
+      <w:r>
+        <w:rPr>
+          <w:rFonts w:ascii="Courier New" w:eastAsia="Times New Roman" w:hAnsi="Courier New" w:cs="Courier New"/>
+          <w:color w:val="000000"/>
+          <w:sz w:val="21"/>
+          <w:szCs w:val="21"/>
+        </w:rPr>
+        <w:t>C:\Users\Judith\projects\safetyrecommender\crime-knn-classifier.pickle</w:t>
+      </w:r>
+    </w:p>
+    <w:p/>
+    <w:p>
+      <w:pPr>
+        <w:tabs>
+          <w:tab w:val="left" w:pos="916"/>
+          <w:tab w:val="left" w:pos="1832"/>
+          <w:tab w:val="left" w:pos="2748"/>
+          <w:tab w:val="left" w:pos="3664"/>
+          <w:tab w:val="left" w:pos="4580"/>
+          <w:tab w:val="left" w:pos="5496"/>
+          <w:tab w:val="left" w:pos="6412"/>
+          <w:tab w:val="left" w:pos="7328"/>
+          <w:tab w:val="left" w:pos="8244"/>
+          <w:tab w:val="left" w:pos="9160"/>
+          <w:tab w:val="left" w:pos="10076"/>
+          <w:tab w:val="left" w:pos="10992"/>
+          <w:tab w:val="left" w:pos="11908"/>
+          <w:tab w:val="left" w:pos="12824"/>
+          <w:tab w:val="left" w:pos="13740"/>
+          <w:tab w:val="left" w:pos="14656"/>
+        </w:tabs>
+        <w:wordWrap w:val="0"/>
+        <w:spacing w:after="0" w:line="291" w:lineRule="atLeast"/>
+        <w:textAlignment w:val="baseline"/>
+        <w:rPr>
+          <w:rFonts w:ascii="Courier New" w:eastAsia="Times New Roman" w:hAnsi="Courier New" w:cs="Courier New"/>
+          <w:color w:val="000000"/>
+          <w:sz w:val="20"/>
+          <w:szCs w:val="20"/>
+        </w:rPr>
+      </w:pPr>
+      <w:r>
+        <w:rPr>
+          <w:rFonts w:ascii="Courier New" w:eastAsia="Times New Roman" w:hAnsi="Courier New" w:cs="Courier New"/>
+          <w:color w:val="000000"/>
+          <w:sz w:val="20"/>
+          <w:szCs w:val="20"/>
+        </w:rPr>
+        <w:t>Build and Validation of Logistic Regression took 72.228 seconds</w:t>
+      </w:r>
+    </w:p>
+    <w:p>
+      <w:pPr>
+        <w:tabs>
+          <w:tab w:val="left" w:pos="916"/>
+          <w:tab w:val="left" w:pos="1832"/>
+          <w:tab w:val="left" w:pos="2748"/>
+          <w:tab w:val="left" w:pos="3664"/>
+          <w:tab w:val="left" w:pos="4580"/>
+          <w:tab w:val="left" w:pos="5496"/>
+          <w:tab w:val="left" w:pos="6412"/>
+          <w:tab w:val="left" w:pos="7328"/>
+          <w:tab w:val="left" w:pos="8244"/>
+          <w:tab w:val="left" w:pos="9160"/>
+          <w:tab w:val="left" w:pos="10076"/>
+          <w:tab w:val="left" w:pos="10992"/>
+          <w:tab w:val="left" w:pos="11908"/>
+          <w:tab w:val="left" w:pos="12824"/>
+          <w:tab w:val="left" w:pos="13740"/>
+          <w:tab w:val="left" w:pos="14656"/>
+        </w:tabs>
+        <w:wordWrap w:val="0"/>
+        <w:spacing w:after="0" w:line="291" w:lineRule="atLeast"/>
+        <w:textAlignment w:val="baseline"/>
+        <w:rPr>
+          <w:rFonts w:ascii="Courier New" w:eastAsia="Times New Roman" w:hAnsi="Courier New" w:cs="Courier New"/>
+          <w:color w:val="000000"/>
+          <w:sz w:val="20"/>
+          <w:szCs w:val="20"/>
+        </w:rPr>
+      </w:pPr>
+      <w:r>
+        <w:rPr>
+          <w:rFonts w:ascii="Courier New" w:eastAsia="Times New Roman" w:hAnsi="Courier New" w:cs="Courier New"/>
+          <w:color w:val="000000"/>
+          <w:sz w:val="20"/>
+          <w:szCs w:val="20"/>
+        </w:rPr>
+        <w:t>Validation scores are as follows:</w:t>
+      </w:r>
+    </w:p>
+    <w:p>
+      <w:pPr>
+        <w:tabs>
+          <w:tab w:val="left" w:pos="916"/>
+          <w:tab w:val="left" w:pos="1832"/>
+          <w:tab w:val="left" w:pos="2748"/>
+          <w:tab w:val="left" w:pos="3664"/>
+          <w:tab w:val="left" w:pos="4580"/>
+          <w:tab w:val="left" w:pos="5496"/>
+          <w:tab w:val="left" w:pos="6412"/>
+          <w:tab w:val="left" w:pos="7328"/>
+          <w:tab w:val="left" w:pos="8244"/>
+          <w:tab w:val="left" w:pos="9160"/>
+          <w:tab w:val="left" w:pos="10076"/>
+          <w:tab w:val="left" w:pos="10992"/>
+          <w:tab w:val="left" w:pos="11908"/>
+          <w:tab w:val="left" w:pos="12824"/>
+          <w:tab w:val="left" w:pos="13740"/>
+          <w:tab w:val="left" w:pos="14656"/>
+        </w:tabs>
+        <w:wordWrap w:val="0"/>
+        <w:spacing w:after="0" w:line="291" w:lineRule="atLeast"/>
+        <w:textAlignment w:val="baseline"/>
+        <w:rPr>
+          <w:rFonts w:ascii="Courier New" w:eastAsia="Times New Roman" w:hAnsi="Courier New" w:cs="Courier New"/>
+          <w:color w:val="000000"/>
+          <w:sz w:val="20"/>
+          <w:szCs w:val="20"/>
+        </w:rPr>
+      </w:pPr>
+    </w:p>
+    <w:p>
+      <w:pPr>
+        <w:tabs>
+          <w:tab w:val="left" w:pos="916"/>
+          <w:tab w:val="left" w:pos="1832"/>
+          <w:tab w:val="left" w:pos="2748"/>
+          <w:tab w:val="left" w:pos="3664"/>
+          <w:tab w:val="left" w:pos="4580"/>
+          <w:tab w:val="left" w:pos="5496"/>
+          <w:tab w:val="left" w:pos="6412"/>
+          <w:tab w:val="left" w:pos="7328"/>
+          <w:tab w:val="left" w:pos="8244"/>
+          <w:tab w:val="left" w:pos="9160"/>
+          <w:tab w:val="left" w:pos="10076"/>
+          <w:tab w:val="left" w:pos="10992"/>
+          <w:tab w:val="left" w:pos="11908"/>
+          <w:tab w:val="left" w:pos="12824"/>
+          <w:tab w:val="left" w:pos="13740"/>
+          <w:tab w:val="left" w:pos="14656"/>
+        </w:tabs>
+        <w:wordWrap w:val="0"/>
+        <w:spacing w:after="0" w:line="291" w:lineRule="atLeast"/>
+        <w:textAlignment w:val="baseline"/>
+        <w:rPr>
+          <w:rFonts w:ascii="Courier New" w:eastAsia="Times New Roman" w:hAnsi="Courier New" w:cs="Courier New"/>
+          <w:color w:val="000000"/>
+          <w:sz w:val="20"/>
+          <w:szCs w:val="20"/>
+        </w:rPr>
+      </w:pPr>
+      <w:r>
+        <w:rPr>
+          <w:rFonts w:ascii="Courier New" w:eastAsia="Times New Roman" w:hAnsi="Courier New" w:cs="Courier New"/>
+          <w:color w:val="000000"/>
+          <w:sz w:val="20"/>
+          <w:szCs w:val="20"/>
+        </w:rPr>
+        <w:t>precision    0.178081</w:t>
+      </w:r>
+    </w:p>
+    <w:p>
+      <w:pPr>
+        <w:tabs>
+          <w:tab w:val="left" w:pos="916"/>
+          <w:tab w:val="left" w:pos="1832"/>
+          <w:tab w:val="left" w:pos="2748"/>
+          <w:tab w:val="left" w:pos="3664"/>
+          <w:tab w:val="left" w:pos="4580"/>
+          <w:tab w:val="left" w:pos="5496"/>
+          <w:tab w:val="left" w:pos="6412"/>
+          <w:tab w:val="left" w:pos="7328"/>
+          <w:tab w:val="left" w:pos="8244"/>
+          <w:tab w:val="left" w:pos="9160"/>
+          <w:tab w:val="left" w:pos="10076"/>
+          <w:tab w:val="left" w:pos="10992"/>
+          <w:tab w:val="left" w:pos="11908"/>
+          <w:tab w:val="left" w:pos="12824"/>
+          <w:tab w:val="left" w:pos="13740"/>
+          <w:tab w:val="left" w:pos="14656"/>
+        </w:tabs>
+        <w:wordWrap w:val="0"/>
+        <w:spacing w:after="0" w:line="291" w:lineRule="atLeast"/>
+        <w:textAlignment w:val="baseline"/>
+        <w:rPr>
+          <w:rFonts w:ascii="Courier New" w:eastAsia="Times New Roman" w:hAnsi="Courier New" w:cs="Courier New"/>
+          <w:color w:val="000000"/>
+          <w:sz w:val="20"/>
+          <w:szCs w:val="20"/>
+        </w:rPr>
+      </w:pPr>
+      <w:r>
+        <w:rPr>
+          <w:rFonts w:ascii="Courier New" w:eastAsia="Times New Roman" w:hAnsi="Courier New" w:cs="Courier New"/>
+          <w:color w:val="000000"/>
+          <w:sz w:val="20"/>
+          <w:szCs w:val="20"/>
+        </w:rPr>
+        <w:t>recall       0.421921</w:t>
+      </w:r>
+    </w:p>
+    <w:p>
+      <w:pPr>
+        <w:tabs>
+          <w:tab w:val="left" w:pos="916"/>
+          <w:tab w:val="left" w:pos="1832"/>
+          <w:tab w:val="left" w:pos="2748"/>
+          <w:tab w:val="left" w:pos="3664"/>
+          <w:tab w:val="left" w:pos="4580"/>
+          <w:tab w:val="left" w:pos="5496"/>
+          <w:tab w:val="left" w:pos="6412"/>
+          <w:tab w:val="left" w:pos="7328"/>
+          <w:tab w:val="left" w:pos="8244"/>
+          <w:tab w:val="left" w:pos="9160"/>
+          <w:tab w:val="left" w:pos="10076"/>
+          <w:tab w:val="left" w:pos="10992"/>
+          <w:tab w:val="left" w:pos="11908"/>
+          <w:tab w:val="left" w:pos="12824"/>
+          <w:tab w:val="left" w:pos="13740"/>
+          <w:tab w:val="left" w:pos="14656"/>
+        </w:tabs>
+        <w:wordWrap w:val="0"/>
+        <w:spacing w:after="0" w:line="291" w:lineRule="atLeast"/>
+        <w:textAlignment w:val="baseline"/>
+        <w:rPr>
+          <w:rFonts w:ascii="Courier New" w:eastAsia="Times New Roman" w:hAnsi="Courier New" w:cs="Courier New"/>
+          <w:color w:val="000000"/>
+          <w:sz w:val="20"/>
+          <w:szCs w:val="20"/>
+        </w:rPr>
+      </w:pPr>
+      <w:r>
+        <w:rPr>
+          <w:rFonts w:ascii="Courier New" w:eastAsia="Times New Roman" w:hAnsi="Courier New" w:cs="Courier New"/>
+          <w:color w:val="000000"/>
+          <w:sz w:val="20"/>
+          <w:szCs w:val="20"/>
+        </w:rPr>
+        <w:t>accuracy     0.421921</w:t>
+      </w:r>
+    </w:p>
+    <w:p>
+      <w:pPr>
+        <w:tabs>
+          <w:tab w:val="left" w:pos="916"/>
+          <w:tab w:val="left" w:pos="1832"/>
+          <w:tab w:val="left" w:pos="2748"/>
+          <w:tab w:val="left" w:pos="3664"/>
+          <w:tab w:val="left" w:pos="4580"/>
+          <w:tab w:val="left" w:pos="5496"/>
+          <w:tab w:val="left" w:pos="6412"/>
+          <w:tab w:val="left" w:pos="7328"/>
+          <w:tab w:val="left" w:pos="8244"/>
+          <w:tab w:val="left" w:pos="9160"/>
+          <w:tab w:val="left" w:pos="10076"/>
+          <w:tab w:val="left" w:pos="10992"/>
+          <w:tab w:val="left" w:pos="11908"/>
+          <w:tab w:val="left" w:pos="12824"/>
+          <w:tab w:val="left" w:pos="13740"/>
+          <w:tab w:val="left" w:pos="14656"/>
+        </w:tabs>
+        <w:wordWrap w:val="0"/>
+        <w:spacing w:after="0" w:line="291" w:lineRule="atLeast"/>
+        <w:textAlignment w:val="baseline"/>
+        <w:rPr>
+          <w:rFonts w:ascii="Courier New" w:eastAsia="Times New Roman" w:hAnsi="Courier New" w:cs="Courier New"/>
+          <w:color w:val="000000"/>
+          <w:sz w:val="20"/>
+          <w:szCs w:val="20"/>
+        </w:rPr>
+      </w:pPr>
+      <w:r>
+        <w:rPr>
+          <w:rFonts w:ascii="Courier New" w:eastAsia="Times New Roman" w:hAnsi="Courier New" w:cs="Courier New"/>
+          <w:color w:val="000000"/>
+          <w:sz w:val="20"/>
+          <w:szCs w:val="20"/>
+        </w:rPr>
+        <w:t>f1           0.250435</w:t>
+      </w:r>
+    </w:p>
+    <w:p>
+      <w:pPr>
+        <w:tabs>
+          <w:tab w:val="left" w:pos="916"/>
+          <w:tab w:val="left" w:pos="1832"/>
+          <w:tab w:val="left" w:pos="2748"/>
+          <w:tab w:val="left" w:pos="3664"/>
+          <w:tab w:val="left" w:pos="4580"/>
+          <w:tab w:val="left" w:pos="5496"/>
+          <w:tab w:val="left" w:pos="6412"/>
+          <w:tab w:val="left" w:pos="7328"/>
+          <w:tab w:val="left" w:pos="8244"/>
+          <w:tab w:val="left" w:pos="9160"/>
+          <w:tab w:val="left" w:pos="10076"/>
+          <w:tab w:val="left" w:pos="10992"/>
+          <w:tab w:val="left" w:pos="11908"/>
+          <w:tab w:val="left" w:pos="12824"/>
+          <w:tab w:val="left" w:pos="13740"/>
+          <w:tab w:val="left" w:pos="14656"/>
+        </w:tabs>
+        <w:wordWrap w:val="0"/>
+        <w:spacing w:after="0" w:line="291" w:lineRule="atLeast"/>
+        <w:textAlignment w:val="baseline"/>
+        <w:rPr>
+          <w:rFonts w:ascii="Courier New" w:eastAsia="Times New Roman" w:hAnsi="Courier New" w:cs="Courier New"/>
+          <w:color w:val="000000"/>
+          <w:sz w:val="20"/>
+          <w:szCs w:val="20"/>
+        </w:rPr>
+      </w:pPr>
+      <w:proofErr w:type="spellStart"/>
+      <w:r>
+        <w:rPr>
+          <w:rFonts w:ascii="Courier New" w:eastAsia="Times New Roman" w:hAnsi="Courier New" w:cs="Courier New"/>
+          <w:color w:val="000000"/>
+          <w:sz w:val="20"/>
+          <w:szCs w:val="20"/>
+        </w:rPr>
+        <w:t>dtype</w:t>
+      </w:r>
+      <w:proofErr w:type="spellEnd"/>
+      <w:r>
+        <w:rPr>
+          <w:rFonts w:ascii="Courier New" w:eastAsia="Times New Roman" w:hAnsi="Courier New" w:cs="Courier New"/>
+          <w:color w:val="000000"/>
+          <w:sz w:val="20"/>
+          <w:szCs w:val="20"/>
+        </w:rPr>
+        <w:t>: float64</w:t>
+      </w:r>
+    </w:p>
+    <w:p>
+      <w:pPr>
+        <w:tabs>
+          <w:tab w:val="left" w:pos="916"/>
+          <w:tab w:val="left" w:pos="1832"/>
+          <w:tab w:val="left" w:pos="2748"/>
+          <w:tab w:val="left" w:pos="3664"/>
+          <w:tab w:val="left" w:pos="4580"/>
+          <w:tab w:val="left" w:pos="5496"/>
+          <w:tab w:val="left" w:pos="6412"/>
+          <w:tab w:val="left" w:pos="7328"/>
+          <w:tab w:val="left" w:pos="8244"/>
+          <w:tab w:val="left" w:pos="9160"/>
+          <w:tab w:val="left" w:pos="10076"/>
+          <w:tab w:val="left" w:pos="10992"/>
+          <w:tab w:val="left" w:pos="11908"/>
+          <w:tab w:val="left" w:pos="12824"/>
+          <w:tab w:val="left" w:pos="13740"/>
+          <w:tab w:val="left" w:pos="14656"/>
+        </w:tabs>
+        <w:wordWrap w:val="0"/>
+        <w:spacing w:after="0" w:line="291" w:lineRule="atLeast"/>
+        <w:textAlignment w:val="baseline"/>
+        <w:rPr>
+          <w:rFonts w:ascii="Courier New" w:eastAsia="Times New Roman" w:hAnsi="Courier New" w:cs="Courier New"/>
+          <w:color w:val="000000"/>
+          <w:sz w:val="20"/>
+          <w:szCs w:val="20"/>
+        </w:rPr>
+      </w:pPr>
+    </w:p>
+    <w:p>
+      <w:pPr>
+        <w:tabs>
+          <w:tab w:val="left" w:pos="916"/>
+          <w:tab w:val="left" w:pos="1832"/>
+          <w:tab w:val="left" w:pos="2748"/>
+          <w:tab w:val="left" w:pos="3664"/>
+          <w:tab w:val="left" w:pos="4580"/>
+          <w:tab w:val="left" w:pos="5496"/>
+          <w:tab w:val="left" w:pos="6412"/>
+          <w:tab w:val="left" w:pos="7328"/>
+          <w:tab w:val="left" w:pos="8244"/>
+          <w:tab w:val="left" w:pos="9160"/>
+          <w:tab w:val="left" w:pos="10076"/>
+          <w:tab w:val="left" w:pos="10992"/>
+          <w:tab w:val="left" w:pos="11908"/>
+          <w:tab w:val="left" w:pos="12824"/>
+          <w:tab w:val="left" w:pos="13740"/>
+          <w:tab w:val="left" w:pos="14656"/>
+        </w:tabs>
+        <w:wordWrap w:val="0"/>
+        <w:spacing w:after="0" w:line="291" w:lineRule="atLeast"/>
+        <w:textAlignment w:val="baseline"/>
+        <w:rPr>
+          <w:rFonts w:ascii="Courier New" w:eastAsia="Times New Roman" w:hAnsi="Courier New" w:cs="Courier New"/>
+          <w:color w:val="000000"/>
+          <w:sz w:val="20"/>
+          <w:szCs w:val="20"/>
+        </w:rPr>
+      </w:pPr>
+      <w:r>
+        <w:rPr>
+          <w:rFonts w:ascii="Courier New" w:eastAsia="Times New Roman" w:hAnsi="Courier New" w:cs="Courier New"/>
+          <w:color w:val="000000"/>
+          <w:sz w:val="20"/>
+          <w:szCs w:val="20"/>
+        </w:rPr>
+        <w:t>Fitted model written to:</w:t>
+      </w:r>
+    </w:p>
+    <w:p>
+      <w:pPr>
+        <w:tabs>
+          <w:tab w:val="left" w:pos="916"/>
+          <w:tab w:val="left" w:pos="1832"/>
+          <w:tab w:val="left" w:pos="2748"/>
+          <w:tab w:val="left" w:pos="3664"/>
+          <w:tab w:val="left" w:pos="4580"/>
+          <w:tab w:val="left" w:pos="5496"/>
+          <w:tab w:val="left" w:pos="6412"/>
+          <w:tab w:val="left" w:pos="7328"/>
+          <w:tab w:val="left" w:pos="8244"/>
+          <w:tab w:val="left" w:pos="9160"/>
+          <w:tab w:val="left" w:pos="10076"/>
+          <w:tab w:val="left" w:pos="10992"/>
+          <w:tab w:val="left" w:pos="11908"/>
+          <w:tab w:val="left" w:pos="12824"/>
+          <w:tab w:val="left" w:pos="13740"/>
+          <w:tab w:val="left" w:pos="14656"/>
+        </w:tabs>
+        <w:wordWrap w:val="0"/>
+        <w:spacing w:after="0" w:line="291" w:lineRule="atLeast"/>
+        <w:textAlignment w:val="baseline"/>
+        <w:rPr>
+          <w:rFonts w:ascii="Courier New" w:eastAsia="Times New Roman" w:hAnsi="Courier New" w:cs="Courier New"/>
+          <w:color w:val="000000"/>
+          <w:sz w:val="20"/>
+          <w:szCs w:val="20"/>
+        </w:rPr>
+      </w:pPr>
+      <w:r>
+        <w:rPr>
+          <w:rFonts w:ascii="Courier New" w:eastAsia="Times New Roman" w:hAnsi="Courier New" w:cs="Courier New"/>
+          <w:color w:val="000000"/>
+          <w:sz w:val="20"/>
+          <w:szCs w:val="20"/>
+        </w:rPr>
+        <w:t>C:\Users\Judith\projects\safetyrecommender\logistic-regression.pickle</w:t>
+      </w:r>
+    </w:p>
+    <w:p>
+      <w:pPr>
+        <w:shd w:val="clear" w:color="auto" w:fill="FFFFFF"/>
+        <w:spacing w:after="0" w:line="291" w:lineRule="atLeast"/>
+        <w:jc w:val="right"/>
+        <w:rPr>
+          <w:rFonts w:ascii="Courier New" w:eastAsia="Times New Roman" w:hAnsi="Courier New" w:cs="Courier New"/>
+          <w:color w:val="D84315"/>
+          <w:sz w:val="21"/>
+          <w:szCs w:val="21"/>
+        </w:rPr>
+      </w:pPr>
+      <w:proofErr w:type="gramStart"/>
+      <w:r>
+        <w:rPr>
+          <w:rFonts w:ascii="Courier New" w:eastAsia="Times New Roman" w:hAnsi="Courier New" w:cs="Courier New"/>
+          <w:color w:val="D84315"/>
+          <w:sz w:val="21"/>
+          <w:szCs w:val="21"/>
+        </w:rPr>
+        <w:t>Out[</w:t>
+      </w:r>
+      <w:proofErr w:type="gramEnd"/>
+      <w:r>
+        <w:rPr>
+          <w:rFonts w:ascii="Courier New" w:eastAsia="Times New Roman" w:hAnsi="Courier New" w:cs="Courier New"/>
+          <w:color w:val="D84315"/>
+          <w:sz w:val="21"/>
+          <w:szCs w:val="21"/>
+        </w:rPr>
+        <w:t>39]:</w:t>
+      </w:r>
+    </w:p>
+    <w:p>
+      <w:pPr>
+        <w:tabs>
+          <w:tab w:val="left" w:pos="916"/>
+          <w:tab w:val="left" w:pos="1832"/>
+          <w:tab w:val="left" w:pos="2748"/>
+          <w:tab w:val="left" w:pos="3664"/>
+          <w:tab w:val="left" w:pos="4580"/>
+          <w:tab w:val="left" w:pos="5496"/>
+          <w:tab w:val="left" w:pos="6412"/>
+          <w:tab w:val="left" w:pos="7328"/>
+          <w:tab w:val="left" w:pos="8244"/>
+          <w:tab w:val="left" w:pos="9160"/>
+          <w:tab w:val="left" w:pos="10076"/>
+          <w:tab w:val="left" w:pos="10992"/>
+          <w:tab w:val="left" w:pos="11908"/>
+          <w:tab w:val="left" w:pos="12824"/>
+          <w:tab w:val="left" w:pos="13740"/>
+          <w:tab w:val="left" w:pos="14656"/>
+        </w:tabs>
+        <w:wordWrap w:val="0"/>
+        <w:spacing w:after="0" w:line="291" w:lineRule="atLeast"/>
+        <w:textAlignment w:val="baseline"/>
+        <w:rPr>
+          <w:rFonts w:ascii="Courier New" w:eastAsia="Times New Roman" w:hAnsi="Courier New" w:cs="Courier New"/>
+          <w:color w:val="000000"/>
+          <w:sz w:val="20"/>
+          <w:szCs w:val="20"/>
+        </w:rPr>
+      </w:pPr>
+      <w:proofErr w:type="gramStart"/>
+      <w:r>
+        <w:rPr>
+          <w:rFonts w:ascii="Courier New" w:eastAsia="Times New Roman" w:hAnsi="Courier New" w:cs="Courier New"/>
+          <w:color w:val="000000"/>
+          <w:sz w:val="20"/>
+          <w:szCs w:val="20"/>
+        </w:rPr>
+        <w:t>Timestamp(</w:t>
+      </w:r>
+      <w:proofErr w:type="gramEnd"/>
+      <w:r>
+        <w:rPr>
+          <w:rFonts w:ascii="Courier New" w:eastAsia="Times New Roman" w:hAnsi="Courier New" w:cs="Courier New"/>
+          <w:color w:val="000000"/>
+          <w:sz w:val="20"/>
+          <w:szCs w:val="20"/>
+        </w:rPr>
+        <w:t>'2018-06-01 17:38:42.576546')</w:t>
+      </w:r>
+    </w:p>
+    <w:p/>
+    <w:p>
+      <w:pPr>
+        <w:shd w:val="clear" w:color="auto" w:fill="FFFFFF"/>
+        <w:tabs>
+          <w:tab w:val="left" w:pos="916"/>
+          <w:tab w:val="left" w:pos="1832"/>
+          <w:tab w:val="left" w:pos="2748"/>
+          <w:tab w:val="left" w:pos="3664"/>
+          <w:tab w:val="left" w:pos="4580"/>
+          <w:tab w:val="left" w:pos="5496"/>
+          <w:tab w:val="left" w:pos="6412"/>
+          <w:tab w:val="left" w:pos="7328"/>
+          <w:tab w:val="left" w:pos="8244"/>
+          <w:tab w:val="left" w:pos="9160"/>
+          <w:tab w:val="left" w:pos="10076"/>
+          <w:tab w:val="left" w:pos="10992"/>
+          <w:tab w:val="left" w:pos="11908"/>
+          <w:tab w:val="left" w:pos="12824"/>
+          <w:tab w:val="left" w:pos="13740"/>
+          <w:tab w:val="left" w:pos="14656"/>
+        </w:tabs>
+        <w:wordWrap w:val="0"/>
+        <w:spacing w:after="0" w:line="240" w:lineRule="auto"/>
+        <w:textAlignment w:val="baseline"/>
+        <w:rPr>
+          <w:rFonts w:ascii="Courier New" w:eastAsia="Times New Roman" w:hAnsi="Courier New" w:cs="Courier New"/>
+          <w:color w:val="000000"/>
+          <w:sz w:val="21"/>
+          <w:szCs w:val="21"/>
+        </w:rPr>
+      </w:pPr>
+      <w:r>
+        <w:rPr>
+          <w:rFonts w:ascii="Courier New" w:eastAsia="Times New Roman" w:hAnsi="Courier New" w:cs="Courier New"/>
+          <w:color w:val="000000"/>
+          <w:sz w:val="21"/>
+          <w:szCs w:val="21"/>
+        </w:rPr>
+        <w:t>Build and Validation of Gaussian NB took 0.833 seconds</w:t>
+      </w:r>
+    </w:p>
+    <w:p>
+      <w:pPr>
+        <w:shd w:val="clear" w:color="auto" w:fill="FFFFFF"/>
+        <w:tabs>
+          <w:tab w:val="left" w:pos="916"/>
+          <w:tab w:val="left" w:pos="1832"/>
+          <w:tab w:val="left" w:pos="2748"/>
+          <w:tab w:val="left" w:pos="3664"/>
+          <w:tab w:val="left" w:pos="4580"/>
+          <w:tab w:val="left" w:pos="5496"/>
+          <w:tab w:val="left" w:pos="6412"/>
+          <w:tab w:val="left" w:pos="7328"/>
+          <w:tab w:val="left" w:pos="8244"/>
+          <w:tab w:val="left" w:pos="9160"/>
+          <w:tab w:val="left" w:pos="10076"/>
+          <w:tab w:val="left" w:pos="10992"/>
+          <w:tab w:val="left" w:pos="11908"/>
+          <w:tab w:val="left" w:pos="12824"/>
+          <w:tab w:val="left" w:pos="13740"/>
+          <w:tab w:val="left" w:pos="14656"/>
+        </w:tabs>
+        <w:wordWrap w:val="0"/>
+        <w:spacing w:after="0" w:line="240" w:lineRule="auto"/>
+        <w:textAlignment w:val="baseline"/>
+        <w:rPr>
+          <w:rFonts w:ascii="Courier New" w:eastAsia="Times New Roman" w:hAnsi="Courier New" w:cs="Courier New"/>
+          <w:color w:val="000000"/>
+          <w:sz w:val="21"/>
+          <w:szCs w:val="21"/>
+        </w:rPr>
+      </w:pPr>
+      <w:r>
+        <w:rPr>
+          <w:rFonts w:ascii="Courier New" w:eastAsia="Times New Roman" w:hAnsi="Courier New" w:cs="Courier New"/>
+          <w:color w:val="000000"/>
+          <w:sz w:val="21"/>
+          <w:szCs w:val="21"/>
+        </w:rPr>
+        <w:t>Validation scores are as follows:</w:t>
+      </w:r>
+    </w:p>
+    <w:p>
+      <w:pPr>
+        <w:shd w:val="clear" w:color="auto" w:fill="FFFFFF"/>
+        <w:tabs>
+          <w:tab w:val="left" w:pos="916"/>
+          <w:tab w:val="left" w:pos="1832"/>
+          <w:tab w:val="left" w:pos="2748"/>
+          <w:tab w:val="left" w:pos="3664"/>
+          <w:tab w:val="left" w:pos="4580"/>
+          <w:tab w:val="left" w:pos="5496"/>
+          <w:tab w:val="left" w:pos="6412"/>
+          <w:tab w:val="left" w:pos="7328"/>
+          <w:tab w:val="left" w:pos="8244"/>
+          <w:tab w:val="left" w:pos="9160"/>
+          <w:tab w:val="left" w:pos="10076"/>
+          <w:tab w:val="left" w:pos="10992"/>
+          <w:tab w:val="left" w:pos="11908"/>
+          <w:tab w:val="left" w:pos="12824"/>
+          <w:tab w:val="left" w:pos="13740"/>
+          <w:tab w:val="left" w:pos="14656"/>
+        </w:tabs>
+        <w:wordWrap w:val="0"/>
+        <w:spacing w:after="0" w:line="240" w:lineRule="auto"/>
+        <w:textAlignment w:val="baseline"/>
+        <w:rPr>
+          <w:rFonts w:ascii="Courier New" w:eastAsia="Times New Roman" w:hAnsi="Courier New" w:cs="Courier New"/>
+          <w:color w:val="000000"/>
+          <w:sz w:val="21"/>
+          <w:szCs w:val="21"/>
+        </w:rPr>
+      </w:pPr>
+    </w:p>
+    <w:p>
+      <w:pPr>
+        <w:shd w:val="clear" w:color="auto" w:fill="FFFFFF"/>
+        <w:tabs>
+          <w:tab w:val="left" w:pos="916"/>
+          <w:tab w:val="left" w:pos="1832"/>
+          <w:tab w:val="left" w:pos="2748"/>
+          <w:tab w:val="left" w:pos="3664"/>
+          <w:tab w:val="left" w:pos="4580"/>
+          <w:tab w:val="left" w:pos="5496"/>
+          <w:tab w:val="left" w:pos="6412"/>
+          <w:tab w:val="left" w:pos="7328"/>
+          <w:tab w:val="left" w:pos="8244"/>
+          <w:tab w:val="left" w:pos="9160"/>
+          <w:tab w:val="left" w:pos="10076"/>
+          <w:tab w:val="left" w:pos="10992"/>
+          <w:tab w:val="left" w:pos="11908"/>
+          <w:tab w:val="left" w:pos="12824"/>
+          <w:tab w:val="left" w:pos="13740"/>
+          <w:tab w:val="left" w:pos="14656"/>
+        </w:tabs>
+        <w:wordWrap w:val="0"/>
+        <w:spacing w:after="0" w:line="240" w:lineRule="auto"/>
+        <w:textAlignment w:val="baseline"/>
+        <w:rPr>
+          <w:rFonts w:ascii="Courier New" w:eastAsia="Times New Roman" w:hAnsi="Courier New" w:cs="Courier New"/>
+          <w:color w:val="000000"/>
+          <w:sz w:val="21"/>
+          <w:szCs w:val="21"/>
+        </w:rPr>
+      </w:pPr>
+      <w:r>
+        <w:rPr>
+          <w:rFonts w:ascii="Courier New" w:eastAsia="Times New Roman" w:hAnsi="Courier New" w:cs="Courier New"/>
+          <w:color w:val="000000"/>
+          <w:sz w:val="21"/>
+          <w:szCs w:val="21"/>
+        </w:rPr>
+        <w:t>precision    0.278147</w:t>
+      </w:r>
+    </w:p>
+    <w:p>
+      <w:pPr>
+        <w:shd w:val="clear" w:color="auto" w:fill="FFFFFF"/>
+        <w:tabs>
+          <w:tab w:val="left" w:pos="916"/>
+          <w:tab w:val="left" w:pos="1832"/>
+          <w:tab w:val="left" w:pos="2748"/>
+          <w:tab w:val="left" w:pos="3664"/>
+          <w:tab w:val="left" w:pos="4580"/>
+          <w:tab w:val="left" w:pos="5496"/>
+          <w:tab w:val="left" w:pos="6412"/>
+          <w:tab w:val="left" w:pos="7328"/>
+          <w:tab w:val="left" w:pos="8244"/>
+          <w:tab w:val="left" w:pos="9160"/>
+          <w:tab w:val="left" w:pos="10076"/>
+          <w:tab w:val="left" w:pos="10992"/>
+          <w:tab w:val="left" w:pos="11908"/>
+          <w:tab w:val="left" w:pos="12824"/>
+          <w:tab w:val="left" w:pos="13740"/>
+          <w:tab w:val="left" w:pos="14656"/>
+        </w:tabs>
+        <w:wordWrap w:val="0"/>
+        <w:spacing w:after="0" w:line="240" w:lineRule="auto"/>
+        <w:textAlignment w:val="baseline"/>
+        <w:rPr>
+          <w:rFonts w:ascii="Courier New" w:eastAsia="Times New Roman" w:hAnsi="Courier New" w:cs="Courier New"/>
+          <w:color w:val="000000"/>
+          <w:sz w:val="21"/>
+          <w:szCs w:val="21"/>
+        </w:rPr>
+      </w:pPr>
+      <w:r>
+        <w:rPr>
+          <w:rFonts w:ascii="Courier New" w:eastAsia="Times New Roman" w:hAnsi="Courier New" w:cs="Courier New"/>
+          <w:color w:val="000000"/>
+          <w:sz w:val="21"/>
+          <w:szCs w:val="21"/>
+        </w:rPr>
+        <w:t>recall       0.420225</w:t>
+      </w:r>
+    </w:p>
+    <w:p>
+      <w:pPr>
+        <w:shd w:val="clear" w:color="auto" w:fill="FFFFFF"/>
+        <w:tabs>
+          <w:tab w:val="left" w:pos="916"/>
+          <w:tab w:val="left" w:pos="1832"/>
+          <w:tab w:val="left" w:pos="2748"/>
+          <w:tab w:val="left" w:pos="3664"/>
+          <w:tab w:val="left" w:pos="4580"/>
+          <w:tab w:val="left" w:pos="5496"/>
+          <w:tab w:val="left" w:pos="6412"/>
+          <w:tab w:val="left" w:pos="7328"/>
+          <w:tab w:val="left" w:pos="8244"/>
+          <w:tab w:val="left" w:pos="9160"/>
+          <w:tab w:val="left" w:pos="10076"/>
+          <w:tab w:val="left" w:pos="10992"/>
+          <w:tab w:val="left" w:pos="11908"/>
+          <w:tab w:val="left" w:pos="12824"/>
+          <w:tab w:val="left" w:pos="13740"/>
+          <w:tab w:val="left" w:pos="14656"/>
+        </w:tabs>
+        <w:wordWrap w:val="0"/>
+        <w:spacing w:after="0" w:line="240" w:lineRule="auto"/>
+        <w:textAlignment w:val="baseline"/>
+        <w:rPr>
+          <w:rFonts w:ascii="Courier New" w:eastAsia="Times New Roman" w:hAnsi="Courier New" w:cs="Courier New"/>
+          <w:color w:val="000000"/>
+          <w:sz w:val="21"/>
+          <w:szCs w:val="21"/>
+        </w:rPr>
+      </w:pPr>
+      <w:r>
+        <w:rPr>
+          <w:rFonts w:ascii="Courier New" w:eastAsia="Times New Roman" w:hAnsi="Courier New" w:cs="Courier New"/>
+          <w:color w:val="000000"/>
+          <w:sz w:val="21"/>
+          <w:szCs w:val="21"/>
+        </w:rPr>
+        <w:t>accuracy     0.420225</w:t>
+      </w:r>
+    </w:p>
+    <w:p>
+      <w:pPr>
+        <w:shd w:val="clear" w:color="auto" w:fill="FFFFFF"/>
+        <w:tabs>
+          <w:tab w:val="left" w:pos="916"/>
+          <w:tab w:val="left" w:pos="1832"/>
+          <w:tab w:val="left" w:pos="2748"/>
+          <w:tab w:val="left" w:pos="3664"/>
+          <w:tab w:val="left" w:pos="4580"/>
+          <w:tab w:val="left" w:pos="5496"/>
+          <w:tab w:val="left" w:pos="6412"/>
+          <w:tab w:val="left" w:pos="7328"/>
+          <w:tab w:val="left" w:pos="8244"/>
+          <w:tab w:val="left" w:pos="9160"/>
+          <w:tab w:val="left" w:pos="10076"/>
+          <w:tab w:val="left" w:pos="10992"/>
+          <w:tab w:val="left" w:pos="11908"/>
+          <w:tab w:val="left" w:pos="12824"/>
+          <w:tab w:val="left" w:pos="13740"/>
+          <w:tab w:val="left" w:pos="14656"/>
+        </w:tabs>
+        <w:wordWrap w:val="0"/>
+        <w:spacing w:after="0" w:line="240" w:lineRule="auto"/>
+        <w:textAlignment w:val="baseline"/>
+        <w:rPr>
+          <w:rFonts w:ascii="Courier New" w:eastAsia="Times New Roman" w:hAnsi="Courier New" w:cs="Courier New"/>
+          <w:color w:val="000000"/>
+          <w:sz w:val="21"/>
+          <w:szCs w:val="21"/>
+        </w:rPr>
+      </w:pPr>
+      <w:r>
+        <w:rPr>
+          <w:rFonts w:ascii="Courier New" w:eastAsia="Times New Roman" w:hAnsi="Courier New" w:cs="Courier New"/>
+          <w:color w:val="000000"/>
+          <w:sz w:val="21"/>
+          <w:szCs w:val="21"/>
+        </w:rPr>
+        <w:t>f1           0.285300</w:t>
+      </w:r>
+    </w:p>
+    <w:p>
+      <w:pPr>
+        <w:shd w:val="clear" w:color="auto" w:fill="FFFFFF"/>
+        <w:tabs>
+          <w:tab w:val="left" w:pos="916"/>
+          <w:tab w:val="left" w:pos="1832"/>
+          <w:tab w:val="left" w:pos="2748"/>
+          <w:tab w:val="left" w:pos="3664"/>
+          <w:tab w:val="left" w:pos="4580"/>
+          <w:tab w:val="left" w:pos="5496"/>
+          <w:tab w:val="left" w:pos="6412"/>
+          <w:tab w:val="left" w:pos="7328"/>
+          <w:tab w:val="left" w:pos="8244"/>
+          <w:tab w:val="left" w:pos="9160"/>
+          <w:tab w:val="left" w:pos="10076"/>
+          <w:tab w:val="left" w:pos="10992"/>
+          <w:tab w:val="left" w:pos="11908"/>
+          <w:tab w:val="left" w:pos="12824"/>
+          <w:tab w:val="left" w:pos="13740"/>
+          <w:tab w:val="left" w:pos="14656"/>
+        </w:tabs>
+        <w:wordWrap w:val="0"/>
+        <w:spacing w:after="0" w:line="240" w:lineRule="auto"/>
+        <w:textAlignment w:val="baseline"/>
+        <w:rPr>
+          <w:rFonts w:ascii="Courier New" w:eastAsia="Times New Roman" w:hAnsi="Courier New" w:cs="Courier New"/>
+          <w:color w:val="000000"/>
+          <w:sz w:val="21"/>
+          <w:szCs w:val="21"/>
+        </w:rPr>
+      </w:pPr>
+      <w:proofErr w:type="spellStart"/>
+      <w:r>
+        <w:rPr>
+          <w:rFonts w:ascii="Courier New" w:eastAsia="Times New Roman" w:hAnsi="Courier New" w:cs="Courier New"/>
+          <w:color w:val="000000"/>
+          <w:sz w:val="21"/>
+          <w:szCs w:val="21"/>
+        </w:rPr>
+        <w:t>dtype</w:t>
+      </w:r>
+      <w:proofErr w:type="spellEnd"/>
+      <w:r>
+        <w:rPr>
+          <w:rFonts w:ascii="Courier New" w:eastAsia="Times New Roman" w:hAnsi="Courier New" w:cs="Courier New"/>
+          <w:color w:val="000000"/>
+          <w:sz w:val="21"/>
+          <w:szCs w:val="21"/>
+        </w:rPr>
+        <w:t>: float64</w:t>
+      </w:r>
+    </w:p>
+    <w:p>
+      <w:pPr>
+        <w:shd w:val="clear" w:color="auto" w:fill="FFFFFF"/>
+        <w:tabs>
+          <w:tab w:val="left" w:pos="916"/>
+          <w:tab w:val="left" w:pos="1832"/>
+          <w:tab w:val="left" w:pos="2748"/>
+          <w:tab w:val="left" w:pos="3664"/>
+          <w:tab w:val="left" w:pos="4580"/>
+          <w:tab w:val="left" w:pos="5496"/>
+          <w:tab w:val="left" w:pos="6412"/>
+          <w:tab w:val="left" w:pos="7328"/>
+          <w:tab w:val="left" w:pos="8244"/>
+          <w:tab w:val="left" w:pos="9160"/>
+          <w:tab w:val="left" w:pos="10076"/>
+          <w:tab w:val="left" w:pos="10992"/>
+          <w:tab w:val="left" w:pos="11908"/>
+          <w:tab w:val="left" w:pos="12824"/>
+          <w:tab w:val="left" w:pos="13740"/>
+          <w:tab w:val="left" w:pos="14656"/>
+        </w:tabs>
+        <w:wordWrap w:val="0"/>
+        <w:spacing w:after="0" w:line="240" w:lineRule="auto"/>
+        <w:textAlignment w:val="baseline"/>
+        <w:rPr>
+          <w:rFonts w:ascii="Courier New" w:eastAsia="Times New Roman" w:hAnsi="Courier New" w:cs="Courier New"/>
+          <w:color w:val="000000"/>
+          <w:sz w:val="21"/>
+          <w:szCs w:val="21"/>
+        </w:rPr>
+      </w:pPr>
+    </w:p>
+    <w:p>
+      <w:pPr>
+        <w:shd w:val="clear" w:color="auto" w:fill="FFFFFF"/>
+        <w:tabs>
+          <w:tab w:val="left" w:pos="916"/>
+          <w:tab w:val="left" w:pos="1832"/>
+          <w:tab w:val="left" w:pos="2748"/>
+          <w:tab w:val="left" w:pos="3664"/>
+          <w:tab w:val="left" w:pos="4580"/>
+          <w:tab w:val="left" w:pos="5496"/>
+          <w:tab w:val="left" w:pos="6412"/>
+          <w:tab w:val="left" w:pos="7328"/>
+          <w:tab w:val="left" w:pos="8244"/>
+          <w:tab w:val="left" w:pos="9160"/>
+          <w:tab w:val="left" w:pos="10076"/>
+          <w:tab w:val="left" w:pos="10992"/>
+          <w:tab w:val="left" w:pos="11908"/>
+          <w:tab w:val="left" w:pos="12824"/>
+          <w:tab w:val="left" w:pos="13740"/>
+          <w:tab w:val="left" w:pos="14656"/>
+        </w:tabs>
+        <w:wordWrap w:val="0"/>
+        <w:spacing w:after="0" w:line="240" w:lineRule="auto"/>
+        <w:textAlignment w:val="baseline"/>
+        <w:rPr>
+          <w:rFonts w:ascii="Courier New" w:eastAsia="Times New Roman" w:hAnsi="Courier New" w:cs="Courier New"/>
+          <w:color w:val="000000"/>
+          <w:sz w:val="21"/>
+          <w:szCs w:val="21"/>
+        </w:rPr>
+      </w:pPr>
+      <w:r>
+        <w:rPr>
+          <w:rFonts w:ascii="Courier New" w:eastAsia="Times New Roman" w:hAnsi="Courier New" w:cs="Courier New"/>
+          <w:color w:val="000000"/>
+          <w:sz w:val="21"/>
+          <w:szCs w:val="21"/>
+        </w:rPr>
+        <w:t>Fitted model written to:</w:t>
+      </w:r>
+    </w:p>
+    <w:p>
+      <w:pPr>
+        <w:shd w:val="clear" w:color="auto" w:fill="FFFFFF"/>
+        <w:tabs>
+          <w:tab w:val="left" w:pos="916"/>
+          <w:tab w:val="left" w:pos="1832"/>
+          <w:tab w:val="left" w:pos="2748"/>
+          <w:tab w:val="left" w:pos="3664"/>
+          <w:tab w:val="left" w:pos="4580"/>
+          <w:tab w:val="left" w:pos="5496"/>
+          <w:tab w:val="left" w:pos="6412"/>
+          <w:tab w:val="left" w:pos="7328"/>
+          <w:tab w:val="left" w:pos="8244"/>
+          <w:tab w:val="left" w:pos="9160"/>
+          <w:tab w:val="left" w:pos="10076"/>
+          <w:tab w:val="left" w:pos="10992"/>
+          <w:tab w:val="left" w:pos="11908"/>
+          <w:tab w:val="left" w:pos="12824"/>
+          <w:tab w:val="left" w:pos="13740"/>
+          <w:tab w:val="left" w:pos="14656"/>
+        </w:tabs>
+        <w:wordWrap w:val="0"/>
+        <w:spacing w:after="0" w:line="240" w:lineRule="auto"/>
+        <w:textAlignment w:val="baseline"/>
+        <w:rPr>
+          <w:rFonts w:ascii="Courier New" w:eastAsia="Times New Roman" w:hAnsi="Courier New" w:cs="Courier New"/>
+          <w:color w:val="000000"/>
+          <w:sz w:val="21"/>
+          <w:szCs w:val="21"/>
+        </w:rPr>
+      </w:pPr>
+      <w:r>
+        <w:rPr>
+          <w:rFonts w:ascii="Courier New" w:eastAsia="Times New Roman" w:hAnsi="Courier New" w:cs="Courier New"/>
+          <w:color w:val="000000"/>
+          <w:sz w:val="21"/>
+          <w:szCs w:val="21"/>
+        </w:rPr>
+        <w:t>C:\Users\Judith\projects\safetyrecommender\gaussian-nb.pickle</w:t>
+      </w:r>
+    </w:p>
+    <w:p/>
+    <w:p>
+      <w:pPr>
+        <w:shd w:val="clear" w:color="auto" w:fill="FFFFFF"/>
+        <w:tabs>
+          <w:tab w:val="left" w:pos="916"/>
+          <w:tab w:val="left" w:pos="1832"/>
+          <w:tab w:val="left" w:pos="2748"/>
+          <w:tab w:val="left" w:pos="3664"/>
+          <w:tab w:val="left" w:pos="4580"/>
+          <w:tab w:val="left" w:pos="5496"/>
+          <w:tab w:val="left" w:pos="6412"/>
+          <w:tab w:val="left" w:pos="7328"/>
+          <w:tab w:val="left" w:pos="8244"/>
+          <w:tab w:val="left" w:pos="9160"/>
+          <w:tab w:val="left" w:pos="10076"/>
+          <w:tab w:val="left" w:pos="10992"/>
+          <w:tab w:val="left" w:pos="11908"/>
+          <w:tab w:val="left" w:pos="12824"/>
+          <w:tab w:val="left" w:pos="13740"/>
+          <w:tab w:val="left" w:pos="14656"/>
+        </w:tabs>
+        <w:wordWrap w:val="0"/>
+        <w:spacing w:after="0" w:line="240" w:lineRule="auto"/>
+        <w:textAlignment w:val="baseline"/>
+        <w:rPr>
+          <w:rFonts w:ascii="Courier New" w:eastAsia="Times New Roman" w:hAnsi="Courier New" w:cs="Courier New"/>
+          <w:color w:val="000000"/>
+          <w:sz w:val="21"/>
+          <w:szCs w:val="21"/>
+        </w:rPr>
+      </w:pPr>
+      <w:r>
+        <w:rPr>
+          <w:rFonts w:ascii="Courier New" w:eastAsia="Times New Roman" w:hAnsi="Courier New" w:cs="Courier New"/>
+          <w:color w:val="000000"/>
+          <w:sz w:val="21"/>
+          <w:szCs w:val="21"/>
+        </w:rPr>
+        <w:t xml:space="preserve">Build and Validation of </w:t>
+      </w:r>
+      <w:proofErr w:type="spellStart"/>
+      <w:r>
+        <w:rPr>
+          <w:rFonts w:ascii="Courier New" w:eastAsia="Times New Roman" w:hAnsi="Courier New" w:cs="Courier New"/>
+          <w:color w:val="000000"/>
+          <w:sz w:val="21"/>
+          <w:szCs w:val="21"/>
+        </w:rPr>
+        <w:t>RandomForestClassifier</w:t>
+      </w:r>
+      <w:proofErr w:type="spellEnd"/>
+      <w:r>
+        <w:rPr>
+          <w:rFonts w:ascii="Courier New" w:eastAsia="Times New Roman" w:hAnsi="Courier New" w:cs="Courier New"/>
+          <w:color w:val="000000"/>
+          <w:sz w:val="21"/>
+          <w:szCs w:val="21"/>
+        </w:rPr>
+        <w:t xml:space="preserve"> took 13.205 seconds</w:t>
+      </w:r>
+    </w:p>
+    <w:p>
+      <w:pPr>
+        <w:shd w:val="clear" w:color="auto" w:fill="FFFFFF"/>
+        <w:tabs>
+          <w:tab w:val="left" w:pos="916"/>
+          <w:tab w:val="left" w:pos="1832"/>
+          <w:tab w:val="left" w:pos="2748"/>
+          <w:tab w:val="left" w:pos="3664"/>
+          <w:tab w:val="left" w:pos="4580"/>
+          <w:tab w:val="left" w:pos="5496"/>
+          <w:tab w:val="left" w:pos="6412"/>
+          <w:tab w:val="left" w:pos="7328"/>
+          <w:tab w:val="left" w:pos="8244"/>
+          <w:tab w:val="left" w:pos="9160"/>
+          <w:tab w:val="left" w:pos="10076"/>
+          <w:tab w:val="left" w:pos="10992"/>
+          <w:tab w:val="left" w:pos="11908"/>
+          <w:tab w:val="left" w:pos="12824"/>
+          <w:tab w:val="left" w:pos="13740"/>
+          <w:tab w:val="left" w:pos="14656"/>
+        </w:tabs>
+        <w:wordWrap w:val="0"/>
+        <w:spacing w:after="0" w:line="240" w:lineRule="auto"/>
+        <w:textAlignment w:val="baseline"/>
+        <w:rPr>
+          <w:rFonts w:ascii="Courier New" w:eastAsia="Times New Roman" w:hAnsi="Courier New" w:cs="Courier New"/>
+          <w:color w:val="000000"/>
+          <w:sz w:val="21"/>
+          <w:szCs w:val="21"/>
+        </w:rPr>
+      </w:pPr>
+      <w:r>
+        <w:rPr>
+          <w:rFonts w:ascii="Courier New" w:eastAsia="Times New Roman" w:hAnsi="Courier New" w:cs="Courier New"/>
+          <w:color w:val="000000"/>
+          <w:sz w:val="21"/>
+          <w:szCs w:val="21"/>
+        </w:rPr>
+        <w:t>Validation scores are as follows:</w:t>
+      </w:r>
+    </w:p>
+    <w:p>
+      <w:pPr>
+        <w:shd w:val="clear" w:color="auto" w:fill="FFFFFF"/>
+        <w:tabs>
+          <w:tab w:val="left" w:pos="916"/>
+          <w:tab w:val="left" w:pos="1832"/>
+          <w:tab w:val="left" w:pos="2748"/>
+          <w:tab w:val="left" w:pos="3664"/>
+          <w:tab w:val="left" w:pos="4580"/>
+          <w:tab w:val="left" w:pos="5496"/>
+          <w:tab w:val="left" w:pos="6412"/>
+          <w:tab w:val="left" w:pos="7328"/>
+          <w:tab w:val="left" w:pos="8244"/>
+          <w:tab w:val="left" w:pos="9160"/>
+          <w:tab w:val="left" w:pos="10076"/>
+          <w:tab w:val="left" w:pos="10992"/>
+          <w:tab w:val="left" w:pos="11908"/>
+          <w:tab w:val="left" w:pos="12824"/>
+          <w:tab w:val="left" w:pos="13740"/>
+          <w:tab w:val="left" w:pos="14656"/>
+        </w:tabs>
+        <w:wordWrap w:val="0"/>
+        <w:spacing w:after="0" w:line="240" w:lineRule="auto"/>
+        <w:textAlignment w:val="baseline"/>
+        <w:rPr>
+          <w:rFonts w:ascii="Courier New" w:eastAsia="Times New Roman" w:hAnsi="Courier New" w:cs="Courier New"/>
+          <w:color w:val="000000"/>
+          <w:sz w:val="21"/>
+          <w:szCs w:val="21"/>
+        </w:rPr>
+      </w:pPr>
+    </w:p>
+    <w:p>
+      <w:pPr>
+        <w:shd w:val="clear" w:color="auto" w:fill="FFFFFF"/>
+        <w:tabs>
+          <w:tab w:val="left" w:pos="916"/>
+          <w:tab w:val="left" w:pos="1832"/>
+          <w:tab w:val="left" w:pos="2748"/>
+          <w:tab w:val="left" w:pos="3664"/>
+          <w:tab w:val="left" w:pos="4580"/>
+          <w:tab w:val="left" w:pos="5496"/>
+          <w:tab w:val="left" w:pos="6412"/>
+          <w:tab w:val="left" w:pos="7328"/>
+          <w:tab w:val="left" w:pos="8244"/>
+          <w:tab w:val="left" w:pos="9160"/>
+          <w:tab w:val="left" w:pos="10076"/>
+          <w:tab w:val="left" w:pos="10992"/>
+          <w:tab w:val="left" w:pos="11908"/>
+          <w:tab w:val="left" w:pos="12824"/>
+          <w:tab w:val="left" w:pos="13740"/>
+          <w:tab w:val="left" w:pos="14656"/>
+        </w:tabs>
+        <w:wordWrap w:val="0"/>
+        <w:spacing w:after="0" w:line="240" w:lineRule="auto"/>
+        <w:textAlignment w:val="baseline"/>
+        <w:rPr>
+          <w:rFonts w:ascii="Courier New" w:eastAsia="Times New Roman" w:hAnsi="Courier New" w:cs="Courier New"/>
+          <w:color w:val="000000"/>
+          <w:sz w:val="21"/>
+          <w:szCs w:val="21"/>
+        </w:rPr>
+      </w:pPr>
+      <w:r>
+        <w:rPr>
+          <w:rFonts w:ascii="Courier New" w:eastAsia="Times New Roman" w:hAnsi="Courier New" w:cs="Courier New"/>
+          <w:color w:val="000000"/>
+          <w:sz w:val="21"/>
+          <w:szCs w:val="21"/>
+        </w:rPr>
+        <w:t>precision    0.328266</w:t>
+      </w:r>
+    </w:p>
+    <w:p>
+      <w:pPr>
+        <w:shd w:val="clear" w:color="auto" w:fill="FFFFFF"/>
+        <w:tabs>
+          <w:tab w:val="left" w:pos="916"/>
+          <w:tab w:val="left" w:pos="1832"/>
+          <w:tab w:val="left" w:pos="2748"/>
+          <w:tab w:val="left" w:pos="3664"/>
+          <w:tab w:val="left" w:pos="4580"/>
+          <w:tab w:val="left" w:pos="5496"/>
+          <w:tab w:val="left" w:pos="6412"/>
+          <w:tab w:val="left" w:pos="7328"/>
+          <w:tab w:val="left" w:pos="8244"/>
+          <w:tab w:val="left" w:pos="9160"/>
+          <w:tab w:val="left" w:pos="10076"/>
+          <w:tab w:val="left" w:pos="10992"/>
+          <w:tab w:val="left" w:pos="11908"/>
+          <w:tab w:val="left" w:pos="12824"/>
+          <w:tab w:val="left" w:pos="13740"/>
+          <w:tab w:val="left" w:pos="14656"/>
+        </w:tabs>
+        <w:wordWrap w:val="0"/>
+        <w:spacing w:after="0" w:line="240" w:lineRule="auto"/>
+        <w:textAlignment w:val="baseline"/>
+        <w:rPr>
+          <w:rFonts w:ascii="Courier New" w:eastAsia="Times New Roman" w:hAnsi="Courier New" w:cs="Courier New"/>
+          <w:color w:val="000000"/>
+          <w:sz w:val="21"/>
+          <w:szCs w:val="21"/>
+        </w:rPr>
+      </w:pPr>
+      <w:r>
+        <w:rPr>
+          <w:rFonts w:ascii="Courier New" w:eastAsia="Times New Roman" w:hAnsi="Courier New" w:cs="Courier New"/>
+          <w:color w:val="000000"/>
+          <w:sz w:val="21"/>
+          <w:szCs w:val="21"/>
+        </w:rPr>
+        <w:t>recall       0.347587</w:t>
+      </w:r>
+    </w:p>
+    <w:p>
+      <w:pPr>
+        <w:shd w:val="clear" w:color="auto" w:fill="FFFFFF"/>
+        <w:tabs>
+          <w:tab w:val="left" w:pos="916"/>
+          <w:tab w:val="left" w:pos="1832"/>
+          <w:tab w:val="left" w:pos="2748"/>
+          <w:tab w:val="left" w:pos="3664"/>
+          <w:tab w:val="left" w:pos="4580"/>
+          <w:tab w:val="left" w:pos="5496"/>
+          <w:tab w:val="left" w:pos="6412"/>
+          <w:tab w:val="left" w:pos="7328"/>
+          <w:tab w:val="left" w:pos="8244"/>
+          <w:tab w:val="left" w:pos="9160"/>
+          <w:tab w:val="left" w:pos="10076"/>
+          <w:tab w:val="left" w:pos="10992"/>
+          <w:tab w:val="left" w:pos="11908"/>
+          <w:tab w:val="left" w:pos="12824"/>
+          <w:tab w:val="left" w:pos="13740"/>
+          <w:tab w:val="left" w:pos="14656"/>
+        </w:tabs>
+        <w:wordWrap w:val="0"/>
+        <w:spacing w:after="0" w:line="240" w:lineRule="auto"/>
+        <w:textAlignment w:val="baseline"/>
+        <w:rPr>
+          <w:rFonts w:ascii="Courier New" w:eastAsia="Times New Roman" w:hAnsi="Courier New" w:cs="Courier New"/>
+          <w:color w:val="000000"/>
+          <w:sz w:val="21"/>
+          <w:szCs w:val="21"/>
+        </w:rPr>
+      </w:pPr>
+      <w:r>
+        <w:rPr>
+          <w:rFonts w:ascii="Courier New" w:eastAsia="Times New Roman" w:hAnsi="Courier New" w:cs="Courier New"/>
+          <w:color w:val="000000"/>
+          <w:sz w:val="21"/>
+          <w:szCs w:val="21"/>
+        </w:rPr>
+        <w:t>accuracy     0.347587</w:t>
+      </w:r>
+    </w:p>
+    <w:p>
+      <w:pPr>
+        <w:shd w:val="clear" w:color="auto" w:fill="FFFFFF"/>
+        <w:tabs>
+          <w:tab w:val="left" w:pos="916"/>
+          <w:tab w:val="left" w:pos="1832"/>
+          <w:tab w:val="left" w:pos="2748"/>
+          <w:tab w:val="left" w:pos="3664"/>
+          <w:tab w:val="left" w:pos="4580"/>
+          <w:tab w:val="left" w:pos="5496"/>
+          <w:tab w:val="left" w:pos="6412"/>
+          <w:tab w:val="left" w:pos="7328"/>
+          <w:tab w:val="left" w:pos="8244"/>
+          <w:tab w:val="left" w:pos="9160"/>
+          <w:tab w:val="left" w:pos="10076"/>
+          <w:tab w:val="left" w:pos="10992"/>
+          <w:tab w:val="left" w:pos="11908"/>
+          <w:tab w:val="left" w:pos="12824"/>
+          <w:tab w:val="left" w:pos="13740"/>
+          <w:tab w:val="left" w:pos="14656"/>
+        </w:tabs>
+        <w:wordWrap w:val="0"/>
+        <w:spacing w:after="0" w:line="240" w:lineRule="auto"/>
+        <w:textAlignment w:val="baseline"/>
+        <w:rPr>
+          <w:rFonts w:ascii="Courier New" w:eastAsia="Times New Roman" w:hAnsi="Courier New" w:cs="Courier New"/>
+          <w:color w:val="000000"/>
+          <w:sz w:val="21"/>
+          <w:szCs w:val="21"/>
+        </w:rPr>
+      </w:pPr>
+      <w:r>
+        <w:rPr>
+          <w:rFonts w:ascii="Courier New" w:eastAsia="Times New Roman" w:hAnsi="Courier New" w:cs="Courier New"/>
+          <w:color w:val="000000"/>
+          <w:sz w:val="21"/>
+          <w:szCs w:val="21"/>
+        </w:rPr>
+        <w:lastRenderedPageBreak/>
+        <w:t>f1           0.336913</w:t>
+      </w:r>
+    </w:p>
+    <w:p>
+      <w:pPr>
+        <w:shd w:val="clear" w:color="auto" w:fill="FFFFFF"/>
+        <w:tabs>
+          <w:tab w:val="left" w:pos="916"/>
+          <w:tab w:val="left" w:pos="1832"/>
+          <w:tab w:val="left" w:pos="2748"/>
+          <w:tab w:val="left" w:pos="3664"/>
+          <w:tab w:val="left" w:pos="4580"/>
+          <w:tab w:val="left" w:pos="5496"/>
+          <w:tab w:val="left" w:pos="6412"/>
+          <w:tab w:val="left" w:pos="7328"/>
+          <w:tab w:val="left" w:pos="8244"/>
+          <w:tab w:val="left" w:pos="9160"/>
+          <w:tab w:val="left" w:pos="10076"/>
+          <w:tab w:val="left" w:pos="10992"/>
+          <w:tab w:val="left" w:pos="11908"/>
+          <w:tab w:val="left" w:pos="12824"/>
+          <w:tab w:val="left" w:pos="13740"/>
+          <w:tab w:val="left" w:pos="14656"/>
+        </w:tabs>
+        <w:wordWrap w:val="0"/>
+        <w:spacing w:after="0" w:line="240" w:lineRule="auto"/>
+        <w:textAlignment w:val="baseline"/>
+        <w:rPr>
+          <w:rFonts w:ascii="Courier New" w:eastAsia="Times New Roman" w:hAnsi="Courier New" w:cs="Courier New"/>
+          <w:color w:val="000000"/>
+          <w:sz w:val="21"/>
+          <w:szCs w:val="21"/>
+        </w:rPr>
+      </w:pPr>
+      <w:proofErr w:type="spellStart"/>
+      <w:r>
+        <w:rPr>
+          <w:rFonts w:ascii="Courier New" w:eastAsia="Times New Roman" w:hAnsi="Courier New" w:cs="Courier New"/>
+          <w:color w:val="000000"/>
+          <w:sz w:val="21"/>
+          <w:szCs w:val="21"/>
+        </w:rPr>
+        <w:t>dtype</w:t>
+      </w:r>
+      <w:proofErr w:type="spellEnd"/>
+      <w:r>
+        <w:rPr>
+          <w:rFonts w:ascii="Courier New" w:eastAsia="Times New Roman" w:hAnsi="Courier New" w:cs="Courier New"/>
+          <w:color w:val="000000"/>
+          <w:sz w:val="21"/>
+          <w:szCs w:val="21"/>
+        </w:rPr>
+        <w:t>: float64</w:t>
+      </w:r>
+    </w:p>
+    <w:p>
+      <w:pPr>
+        <w:shd w:val="clear" w:color="auto" w:fill="FFFFFF"/>
+        <w:tabs>
+          <w:tab w:val="left" w:pos="916"/>
+          <w:tab w:val="left" w:pos="1832"/>
+          <w:tab w:val="left" w:pos="2748"/>
+          <w:tab w:val="left" w:pos="3664"/>
+          <w:tab w:val="left" w:pos="4580"/>
+          <w:tab w:val="left" w:pos="5496"/>
+          <w:tab w:val="left" w:pos="6412"/>
+          <w:tab w:val="left" w:pos="7328"/>
+          <w:tab w:val="left" w:pos="8244"/>
+          <w:tab w:val="left" w:pos="9160"/>
+          <w:tab w:val="left" w:pos="10076"/>
+          <w:tab w:val="left" w:pos="10992"/>
+          <w:tab w:val="left" w:pos="11908"/>
+          <w:tab w:val="left" w:pos="12824"/>
+          <w:tab w:val="left" w:pos="13740"/>
+          <w:tab w:val="left" w:pos="14656"/>
+        </w:tabs>
+        <w:wordWrap w:val="0"/>
+        <w:spacing w:after="0" w:line="240" w:lineRule="auto"/>
+        <w:textAlignment w:val="baseline"/>
+        <w:rPr>
+          <w:rFonts w:ascii="Courier New" w:eastAsia="Times New Roman" w:hAnsi="Courier New" w:cs="Courier New"/>
+          <w:color w:val="000000"/>
+          <w:sz w:val="21"/>
+          <w:szCs w:val="21"/>
+        </w:rPr>
+      </w:pPr>
+    </w:p>
+    <w:p>
+      <w:pPr>
+        <w:shd w:val="clear" w:color="auto" w:fill="FFFFFF"/>
+        <w:tabs>
+          <w:tab w:val="left" w:pos="916"/>
+          <w:tab w:val="left" w:pos="1832"/>
+          <w:tab w:val="left" w:pos="2748"/>
+          <w:tab w:val="left" w:pos="3664"/>
+          <w:tab w:val="left" w:pos="4580"/>
+          <w:tab w:val="left" w:pos="5496"/>
+          <w:tab w:val="left" w:pos="6412"/>
+          <w:tab w:val="left" w:pos="7328"/>
+          <w:tab w:val="left" w:pos="8244"/>
+          <w:tab w:val="left" w:pos="9160"/>
+          <w:tab w:val="left" w:pos="10076"/>
+          <w:tab w:val="left" w:pos="10992"/>
+          <w:tab w:val="left" w:pos="11908"/>
+          <w:tab w:val="left" w:pos="12824"/>
+          <w:tab w:val="left" w:pos="13740"/>
+          <w:tab w:val="left" w:pos="14656"/>
+        </w:tabs>
+        <w:wordWrap w:val="0"/>
+        <w:spacing w:after="0" w:line="240" w:lineRule="auto"/>
+        <w:textAlignment w:val="baseline"/>
+        <w:rPr>
+          <w:rFonts w:ascii="Courier New" w:eastAsia="Times New Roman" w:hAnsi="Courier New" w:cs="Courier New"/>
+          <w:color w:val="000000"/>
+          <w:sz w:val="21"/>
+          <w:szCs w:val="21"/>
+        </w:rPr>
+      </w:pPr>
+      <w:r>
+        <w:rPr>
+          <w:rFonts w:ascii="Courier New" w:eastAsia="Times New Roman" w:hAnsi="Courier New" w:cs="Courier New"/>
+          <w:color w:val="000000"/>
+          <w:sz w:val="21"/>
+          <w:szCs w:val="21"/>
+        </w:rPr>
+        <w:t>Fitted model written to:</w:t>
+      </w:r>
+    </w:p>
+    <w:p>
+      <w:pPr>
+        <w:shd w:val="clear" w:color="auto" w:fill="FFFFFF"/>
+        <w:tabs>
+          <w:tab w:val="left" w:pos="916"/>
+          <w:tab w:val="left" w:pos="1832"/>
+          <w:tab w:val="left" w:pos="2748"/>
+          <w:tab w:val="left" w:pos="3664"/>
+          <w:tab w:val="left" w:pos="4580"/>
+          <w:tab w:val="left" w:pos="5496"/>
+          <w:tab w:val="left" w:pos="6412"/>
+          <w:tab w:val="left" w:pos="7328"/>
+          <w:tab w:val="left" w:pos="8244"/>
+          <w:tab w:val="left" w:pos="9160"/>
+          <w:tab w:val="left" w:pos="10076"/>
+          <w:tab w:val="left" w:pos="10992"/>
+          <w:tab w:val="left" w:pos="11908"/>
+          <w:tab w:val="left" w:pos="12824"/>
+          <w:tab w:val="left" w:pos="13740"/>
+          <w:tab w:val="left" w:pos="14656"/>
+        </w:tabs>
+        <w:wordWrap w:val="0"/>
+        <w:spacing w:after="0" w:line="240" w:lineRule="auto"/>
+        <w:textAlignment w:val="baseline"/>
+        <w:rPr>
+          <w:rFonts w:ascii="Courier New" w:eastAsia="Times New Roman" w:hAnsi="Courier New" w:cs="Courier New"/>
+          <w:color w:val="000000"/>
+          <w:sz w:val="21"/>
+          <w:szCs w:val="21"/>
+        </w:rPr>
+      </w:pPr>
+      <w:r>
+        <w:rPr>
+          <w:rFonts w:ascii="Courier New" w:eastAsia="Times New Roman" w:hAnsi="Courier New" w:cs="Courier New"/>
+          <w:color w:val="000000"/>
+          <w:sz w:val="21"/>
+          <w:szCs w:val="21"/>
+        </w:rPr>
+        <w:t>C:\Users\Judith\projects\safetyrecommender\randomforestclassifier.pickle</w:t>
+      </w:r>
+    </w:p>
+    <w:p/>
+    <w:p/>
+    <w:p>
+      <w:r>
+        <w:t xml:space="preserve">Created a </w:t>
+      </w:r>
+      <w:proofErr w:type="spellStart"/>
+      <w:r>
+        <w:t>J</w:t>
+      </w:r>
+      <w:r>
+        <w:t>u</w:t>
+      </w:r>
+      <w:r>
+        <w:t>pyter</w:t>
+      </w:r>
+      <w:proofErr w:type="spellEnd"/>
+      <w:r>
+        <w:t xml:space="preserve"> notebook that </w:t>
+      </w:r>
+      <w:r>
+        <w:t xml:space="preserve">represents </w:t>
+      </w:r>
+      <w:r>
+        <w:t xml:space="preserve">all phases of the machine learning process:  </w:t>
+      </w:r>
+    </w:p>
+    <w:p/>
+    <w:p>
+      <w:pPr>
+        <w:pStyle w:val="ListParagraph"/>
+        <w:numPr>
+          <w:ilvl w:val="0"/>
+          <w:numId w:val="3"/>
+        </w:numPr>
+      </w:pPr>
+      <w:r>
+        <w:t xml:space="preserve">Ingestion, including the http request for current crime data in csv format from:  </w:t>
+      </w:r>
+      <w:bookmarkStart w:id="0" w:name="_GoBack"/>
+      <w:r>
+        <w:fldChar w:fldCharType="begin"/>
+      </w:r>
+      <w:r>
+        <w:instrText xml:space="preserve"> HYPERLINK "</w:instrText>
+      </w:r>
+      <w:r>
+        <w:instrText>https://datagate.dc.gov/search/open/crimes?daterange=2years&amp;details=true&amp;format=csv</w:instrText>
+      </w:r>
+      <w:r>
+        <w:instrText xml:space="preserve">" </w:instrText>
+      </w:r>
+      <w:r>
+        <w:fldChar w:fldCharType="separate"/>
+      </w:r>
+      <w:r>
+        <w:rPr>
+          <w:rStyle w:val="Hyperlink"/>
+        </w:rPr>
+        <w:t>https://datagate.dc.gov/search/open/crimes?daterange=2years&amp;details=true&amp;format=csv</w:t>
+      </w:r>
+      <w:r>
+        <w:fldChar w:fldCharType="end"/>
+      </w:r>
+      <w:bookmarkEnd w:id="0"/>
+    </w:p>
+    <w:p>
+      <w:pPr>
+        <w:pStyle w:val="ListParagraph"/>
+        <w:numPr>
+          <w:ilvl w:val="0"/>
+          <w:numId w:val="3"/>
+        </w:numPr>
+      </w:pPr>
+      <w:r>
+        <w:t>Data wrangling</w:t>
+      </w:r>
+    </w:p>
+    <w:p>
+      <w:pPr>
+        <w:pStyle w:val="ListParagraph"/>
+        <w:numPr>
+          <w:ilvl w:val="0"/>
+          <w:numId w:val="3"/>
+        </w:numPr>
+      </w:pPr>
+    </w:p>
     <w:p/>
     <w:p/>
     <w:p/>
@@ -3314,6 +5746,95 @@
     </w:lvl>
   </w:abstractNum>
   <w:abstractNum w:abstractNumId="1" w15:restartNumberingAfterBreak="0">
+    <w:nsid w:val="0BF909AA"/>
+    <w:multiLevelType w:val="hybridMultilevel"/>
+    <w:tmpl w:val="E8E64744"/>
+    <w:lvl w:ilvl="0" w:tplc="0409000F">
+      <w:start w:val="1"/>
+      <w:numFmt w:val="decimal"/>
+      <w:lvlText w:val="%1."/>
+      <w:lvlJc w:val="left"/>
+      <w:pPr>
+        <w:ind w:left="720" w:hanging="360"/>
+      </w:pPr>
+      <w:rPr>
+        <w:rFonts w:hint="default"/>
+      </w:rPr>
+    </w:lvl>
+    <w:lvl w:ilvl="1" w:tplc="04090019" w:tentative="1">
+      <w:start w:val="1"/>
+      <w:numFmt w:val="lowerLetter"/>
+      <w:lvlText w:val="%2."/>
+      <w:lvlJc w:val="left"/>
+      <w:pPr>
+        <w:ind w:left="1440" w:hanging="360"/>
+      </w:pPr>
+    </w:lvl>
+    <w:lvl w:ilvl="2" w:tplc="0409001B" w:tentative="1">
+      <w:start w:val="1"/>
+      <w:numFmt w:val="lowerRoman"/>
+      <w:lvlText w:val="%3."/>
+      <w:lvlJc w:val="right"/>
+      <w:pPr>
+        <w:ind w:left="2160" w:hanging="180"/>
+      </w:pPr>
+    </w:lvl>
+    <w:lvl w:ilvl="3" w:tplc="0409000F" w:tentative="1">
+      <w:start w:val="1"/>
+      <w:numFmt w:val="decimal"/>
+      <w:lvlText w:val="%4."/>
+      <w:lvlJc w:val="left"/>
+      <w:pPr>
+        <w:ind w:left="2880" w:hanging="360"/>
+      </w:pPr>
+    </w:lvl>
+    <w:lvl w:ilvl="4" w:tplc="04090019" w:tentative="1">
+      <w:start w:val="1"/>
+      <w:numFmt w:val="lowerLetter"/>
+      <w:lvlText w:val="%5."/>
+      <w:lvlJc w:val="left"/>
+      <w:pPr>
+        <w:ind w:left="3600" w:hanging="360"/>
+      </w:pPr>
+    </w:lvl>
+    <w:lvl w:ilvl="5" w:tplc="0409001B" w:tentative="1">
+      <w:start w:val="1"/>
+      <w:numFmt w:val="lowerRoman"/>
+      <w:lvlText w:val="%6."/>
+      <w:lvlJc w:val="right"/>
+      <w:pPr>
+        <w:ind w:left="4320" w:hanging="180"/>
+      </w:pPr>
+    </w:lvl>
+    <w:lvl w:ilvl="6" w:tplc="0409000F" w:tentative="1">
+      <w:start w:val="1"/>
+      <w:numFmt w:val="decimal"/>
+      <w:lvlText w:val="%7."/>
+      <w:lvlJc w:val="left"/>
+      <w:pPr>
+        <w:ind w:left="5040" w:hanging="360"/>
+      </w:pPr>
+    </w:lvl>
+    <w:lvl w:ilvl="7" w:tplc="04090019" w:tentative="1">
+      <w:start w:val="1"/>
+      <w:numFmt w:val="lowerLetter"/>
+      <w:lvlText w:val="%8."/>
+      <w:lvlJc w:val="left"/>
+      <w:pPr>
+        <w:ind w:left="5760" w:hanging="360"/>
+      </w:pPr>
+    </w:lvl>
+    <w:lvl w:ilvl="8" w:tplc="0409001B" w:tentative="1">
+      <w:start w:val="1"/>
+      <w:numFmt w:val="lowerRoman"/>
+      <w:lvlText w:val="%9."/>
+      <w:lvlJc w:val="right"/>
+      <w:pPr>
+        <w:ind w:left="6480" w:hanging="180"/>
+      </w:pPr>
+    </w:lvl>
+  </w:abstractNum>
+  <w:abstractNum w:abstractNumId="2" w15:restartNumberingAfterBreak="0">
     <w:nsid w:val="16700105"/>
     <w:multiLevelType w:val="hybridMultilevel"/>
     <w:tmpl w:val="827444DC"/>
@@ -3429,6 +5950,9 @@
     <w:abstractNumId w:val="0"/>
   </w:num>
   <w:num w:numId="2">
+    <w:abstractNumId w:val="2"/>
+  </w:num>
+  <w:num w:numId="3">
     <w:abstractNumId w:val="1"/>
   </w:num>
 </w:numbering>

</xml_diff>

<commit_message>
version 02 merges in census data based on the census tract but not completed for ML purposes; also includes old meta.json and census data
</commit_message>
<xml_diff>
--- a/Safety_Recommenders Report jt 0524.docx
+++ b/Safety_Recommenders Report jt 0524.docx
@@ -5577,7 +5577,13 @@
         <w:t xml:space="preserve">represents </w:t>
       </w:r>
       <w:r>
-        <w:t xml:space="preserve">all phases of the machine learning process:  </w:t>
+        <w:t>all phases of the machine learning process</w:t>
+      </w:r>
+      <w:r>
+        <w:t xml:space="preserve">. It systematically evaluates several machine learning algorithms and leverages many of the best practices addressed in class.  The notebook includes:  </w:t>
+      </w:r>
+      <w:r>
+        <w:t xml:space="preserve">  </w:t>
       </w:r>
     </w:p>
     <w:p/>
@@ -5592,32 +5598,14 @@
       <w:r>
         <w:t xml:space="preserve">Ingestion, including the http request for current crime data in csv format from:  </w:t>
       </w:r>
-      <w:bookmarkStart w:id="0" w:name="_GoBack"/>
-      <w:r>
-        <w:fldChar w:fldCharType="begin"/>
-      </w:r>
-      <w:r>
-        <w:instrText xml:space="preserve"> HYPERLINK "</w:instrText>
-      </w:r>
-      <w:r>
-        <w:instrText>https://datagate.dc.gov/search/open/crimes?daterange=2years&amp;details=true&amp;format=csv</w:instrText>
-      </w:r>
-      <w:r>
-        <w:instrText xml:space="preserve">" </w:instrText>
-      </w:r>
-      <w:r>
-        <w:fldChar w:fldCharType="separate"/>
-      </w:r>
-      <w:r>
-        <w:rPr>
-          <w:rStyle w:val="Hyperlink"/>
-        </w:rPr>
-        <w:t>https://datagate.dc.gov/search/open/crimes?daterange=2years&amp;details=true&amp;format=csv</w:t>
-      </w:r>
-      <w:r>
-        <w:fldChar w:fldCharType="end"/>
-      </w:r>
-      <w:bookmarkEnd w:id="0"/>
+      <w:hyperlink r:id="rId15" w:history="1">
+        <w:r>
+          <w:rPr>
+            <w:rStyle w:val="Hyperlink"/>
+          </w:rPr>
+          <w:t>https://datagate.dc.gov/search/open/crimes?daterange=2years&amp;details=true&amp;format=csv</w:t>
+        </w:r>
+      </w:hyperlink>
     </w:p>
     <w:p>
       <w:pPr>
@@ -5630,6 +5618,8 @@
       <w:r>
         <w:t>Data wrangling</w:t>
       </w:r>
+      <w:bookmarkStart w:id="0" w:name="_GoBack"/>
+      <w:bookmarkEnd w:id="0"/>
     </w:p>
     <w:p>
       <w:pPr>

</xml_diff>